<commit_message>
PPJAVA-101 Add authenticationRedirect param in request
</commit_message>
<xml_diff>
--- a/startkit/doc/Payment_Page_Integration_Manual_Digital_River.docx
+++ b/startkit/doc/Payment_Page_Integration_Manual_Digital_River.docx
@@ -4036,6 +4036,7 @@
                 <w:sz w:val="20"/>
                 <w:szCs w:val="28"/>
               </w:rPr>
+              <w:lastRenderedPageBreak/>
               <w:t>Revision</w:t>
             </w:r>
           </w:p>
@@ -5547,13 +5548,99 @@
               </w:rPr>
               <w:t>ormation for request parameter a</w:t>
             </w:r>
-            <w:bookmarkStart w:id="3" w:name="_GoBack"/>
-            <w:bookmarkEnd w:id="3"/>
             <w:r>
               <w:rPr>
                 <w:rFonts w:ascii="Calibri" w:hAnsi="Calibri"/>
               </w:rPr>
               <w:t>uthorizationType  in Appendix A</w:t>
+            </w:r>
+          </w:p>
+        </w:tc>
+      </w:tr>
+      <w:tr>
+        <w:trPr>
+          <w:cantSplit/>
+        </w:trPr>
+        <w:tc>
+          <w:tcPr>
+            <w:tcW w:w="1417" w:type="dxa"/>
+            <w:tcBorders>
+              <w:top w:val="single" w:sz="4" w:space="0" w:color="auto"/>
+              <w:left w:val="single" w:sz="4" w:space="0" w:color="auto"/>
+              <w:bottom w:val="single" w:sz="4" w:space="0" w:color="auto"/>
+              <w:right w:val="single" w:sz="4" w:space="0" w:color="auto"/>
+            </w:tcBorders>
+          </w:tcPr>
+          <w:p>
+            <w:pPr>
+              <w:keepNext/>
+              <w:keepLines/>
+              <w:spacing w:line="240" w:lineRule="auto"/>
+              <w:jc w:val="center"/>
+              <w:rPr>
+                <w:rFonts w:ascii="Calibri" w:hAnsi="Calibri"/>
+              </w:rPr>
+            </w:pPr>
+            <w:r>
+              <w:rPr>
+                <w:rFonts w:ascii="Calibri" w:hAnsi="Calibri"/>
+              </w:rPr>
+              <w:t>4.1.8</w:t>
+            </w:r>
+          </w:p>
+        </w:tc>
+        <w:tc>
+          <w:tcPr>
+            <w:tcW w:w="1559" w:type="dxa"/>
+            <w:tcBorders>
+              <w:top w:val="single" w:sz="4" w:space="0" w:color="auto"/>
+              <w:left w:val="single" w:sz="4" w:space="0" w:color="auto"/>
+              <w:bottom w:val="single" w:sz="4" w:space="0" w:color="auto"/>
+              <w:right w:val="single" w:sz="4" w:space="0" w:color="auto"/>
+            </w:tcBorders>
+          </w:tcPr>
+          <w:p>
+            <w:pPr>
+              <w:keepNext/>
+              <w:keepLines/>
+              <w:spacing w:line="240" w:lineRule="auto"/>
+              <w:jc w:val="center"/>
+              <w:rPr>
+                <w:rFonts w:ascii="Calibri" w:hAnsi="Calibri"/>
+              </w:rPr>
+            </w:pPr>
+            <w:r>
+              <w:rPr>
+                <w:rFonts w:ascii="Calibri" w:hAnsi="Calibri"/>
+              </w:rPr>
+              <w:t>2017-06-08</w:t>
+            </w:r>
+          </w:p>
+        </w:tc>
+        <w:tc>
+          <w:tcPr>
+            <w:tcW w:w="5812" w:type="dxa"/>
+            <w:tcBorders>
+              <w:top w:val="single" w:sz="4" w:space="0" w:color="auto"/>
+              <w:left w:val="single" w:sz="4" w:space="0" w:color="auto"/>
+              <w:bottom w:val="single" w:sz="4" w:space="0" w:color="auto"/>
+              <w:right w:val="single" w:sz="4" w:space="0" w:color="auto"/>
+            </w:tcBorders>
+          </w:tcPr>
+          <w:p>
+            <w:pPr>
+              <w:keepNext/>
+              <w:keepLines/>
+              <w:spacing w:line="240" w:lineRule="auto"/>
+              <w:rPr>
+                <w:rFonts w:ascii="Calibri" w:hAnsi="Calibri"/>
+              </w:rPr>
+            </w:pPr>
+            <w:r>
+              <w:rPr>
+                <w:rFonts w:ascii="Calibri" w:hAnsi="Calibri"/>
+              </w:rPr>
+              <w:t>Added information for request parameter authenticationRedirect in Appendix A</w:t>
             </w:r>
           </w:p>
         </w:tc>
@@ -5564,14 +5651,14 @@
       <w:pPr>
         <w:pStyle w:val="Heading1"/>
       </w:pPr>
-      <w:bookmarkStart w:id="4" w:name="_Toc412545890"/>
-      <w:bookmarkStart w:id="5" w:name="_Toc475007310"/>
+      <w:bookmarkStart w:id="3" w:name="_Toc412545890"/>
+      <w:bookmarkStart w:id="4" w:name="_Toc475007310"/>
       <w:r>
         <w:lastRenderedPageBreak/>
         <w:t>Introduction</w:t>
       </w:r>
+      <w:bookmarkEnd w:id="3"/>
       <w:bookmarkEnd w:id="4"/>
-      <w:bookmarkEnd w:id="5"/>
     </w:p>
     <w:p>
       <w:pPr>
@@ -5581,7 +5668,7 @@
           <w:b/>
         </w:rPr>
       </w:pPr>
-      <w:bookmarkStart w:id="6" w:name="_Toc200788625"/>
+      <w:bookmarkStart w:id="5" w:name="_Toc200788625"/>
       <w:r>
         <w:rPr>
           <w:b/>
@@ -5694,6 +5781,7 @@
           <w:b/>
           <w:noProof/>
           <w:color w:val="FF0000"/>
+          <w:lang w:val="sv-SE" w:eastAsia="sv-SE"/>
         </w:rPr>
         <w:drawing>
           <wp:inline distT="0" distB="0" distL="0" distR="0" wp14:anchorId="1EB18717" wp14:editId="1B983495">
@@ -5860,27 +5948,27 @@
       <w:pPr>
         <w:pStyle w:val="Heading1"/>
       </w:pPr>
-      <w:bookmarkStart w:id="7" w:name="_Toc412545891"/>
-      <w:bookmarkStart w:id="8" w:name="_Toc475007311"/>
-      <w:bookmarkStart w:id="9" w:name="_Toc200788632"/>
+      <w:bookmarkStart w:id="6" w:name="_Toc412545891"/>
+      <w:bookmarkStart w:id="7" w:name="_Toc475007311"/>
+      <w:bookmarkStart w:id="8" w:name="_Toc200788632"/>
       <w:r>
         <w:lastRenderedPageBreak/>
         <w:t>Before you start</w:t>
       </w:r>
+      <w:bookmarkEnd w:id="6"/>
       <w:bookmarkEnd w:id="7"/>
-      <w:bookmarkEnd w:id="8"/>
     </w:p>
     <w:p>
       <w:pPr>
         <w:pStyle w:val="Heading2"/>
       </w:pPr>
-      <w:bookmarkStart w:id="10" w:name="_Toc412545892"/>
-      <w:bookmarkStart w:id="11" w:name="_Toc475007312"/>
+      <w:bookmarkStart w:id="9" w:name="_Toc412545892"/>
+      <w:bookmarkStart w:id="10" w:name="_Toc475007312"/>
       <w:r>
         <w:t>Recommended skillset</w:t>
       </w:r>
+      <w:bookmarkEnd w:id="9"/>
       <w:bookmarkEnd w:id="10"/>
-      <w:bookmarkEnd w:id="11"/>
     </w:p>
     <w:p>
       <w:pPr>
@@ -5934,16 +6022,16 @@
       <w:pPr>
         <w:pStyle w:val="Heading2"/>
       </w:pPr>
-      <w:bookmarkStart w:id="12" w:name="_Toc412545893"/>
-      <w:bookmarkStart w:id="13" w:name="_Toc475007313"/>
+      <w:bookmarkStart w:id="11" w:name="_Toc412545893"/>
+      <w:bookmarkStart w:id="12" w:name="_Toc475007313"/>
       <w:r>
         <w:t>M</w:t>
       </w:r>
       <w:r>
         <w:t>ake sure you have all required information at hand</w:t>
       </w:r>
+      <w:bookmarkEnd w:id="11"/>
       <w:bookmarkEnd w:id="12"/>
-      <w:bookmarkEnd w:id="13"/>
     </w:p>
     <w:p>
       <w:pPr>
@@ -6239,13 +6327,13 @@
       <w:pPr>
         <w:pStyle w:val="Heading1"/>
       </w:pPr>
-      <w:bookmarkStart w:id="14" w:name="_Toc412545894"/>
-      <w:bookmarkStart w:id="15" w:name="_Toc475007314"/>
+      <w:bookmarkStart w:id="13" w:name="_Toc412545894"/>
+      <w:bookmarkStart w:id="14" w:name="_Toc475007314"/>
       <w:r>
         <w:t>Integrate with Payment Page in 5 steps</w:t>
       </w:r>
+      <w:bookmarkEnd w:id="13"/>
       <w:bookmarkEnd w:id="14"/>
-      <w:bookmarkEnd w:id="15"/>
     </w:p>
     <w:p>
       <w:pPr>
@@ -6270,13 +6358,13 @@
           <w:numId w:val="20"/>
         </w:numPr>
       </w:pPr>
-      <w:bookmarkStart w:id="16" w:name="_Toc412545895"/>
-      <w:bookmarkStart w:id="17" w:name="_Toc475007315"/>
+      <w:bookmarkStart w:id="15" w:name="_Toc412545895"/>
+      <w:bookmarkStart w:id="16" w:name="_Toc475007315"/>
       <w:r>
         <w:t>Review configuration and solution design options with Digital River World Payment</w:t>
       </w:r>
+      <w:bookmarkEnd w:id="15"/>
       <w:bookmarkEnd w:id="16"/>
-      <w:bookmarkEnd w:id="17"/>
     </w:p>
     <w:p>
       <w:pPr>
@@ -6342,13 +6430,13 @@
           <w:numId w:val="20"/>
         </w:numPr>
       </w:pPr>
-      <w:bookmarkStart w:id="18" w:name="_Toc412545896"/>
-      <w:bookmarkStart w:id="19" w:name="_Toc475007316"/>
+      <w:bookmarkStart w:id="17" w:name="_Toc412545896"/>
+      <w:bookmarkStart w:id="18" w:name="_Toc475007316"/>
       <w:r>
         <w:t>Client side implementation</w:t>
       </w:r>
+      <w:bookmarkEnd w:id="17"/>
       <w:bookmarkEnd w:id="18"/>
-      <w:bookmarkEnd w:id="19"/>
     </w:p>
     <w:p>
       <w:pPr>
@@ -6748,16 +6836,16 @@
           <w:numId w:val="20"/>
         </w:numPr>
       </w:pPr>
-      <w:bookmarkStart w:id="20" w:name="_Toc412545897"/>
-      <w:bookmarkStart w:id="21" w:name="_Toc475007317"/>
+      <w:bookmarkStart w:id="19" w:name="_Toc412545897"/>
+      <w:bookmarkStart w:id="20" w:name="_Toc475007317"/>
       <w:r>
         <w:t xml:space="preserve">Customize the payment pages </w:t>
       </w:r>
       <w:r>
         <w:t>to fit your needs</w:t>
       </w:r>
+      <w:bookmarkEnd w:id="19"/>
       <w:bookmarkEnd w:id="20"/>
-      <w:bookmarkEnd w:id="21"/>
     </w:p>
     <w:p>
       <w:pPr>
@@ -6789,6 +6877,7 @@
         <w:rPr>
           <w:bCs/>
           <w:noProof/>
+          <w:lang w:val="sv-SE" w:eastAsia="sv-SE"/>
         </w:rPr>
         <w:drawing>
           <wp:inline distT="0" distB="0" distL="0" distR="0" wp14:anchorId="3925E696" wp14:editId="7E0BD3A4">
@@ -6887,16 +6976,16 @@
           <w:numId w:val="20"/>
         </w:numPr>
       </w:pPr>
-      <w:bookmarkStart w:id="22" w:name="_Toc412545898"/>
-      <w:bookmarkStart w:id="23" w:name="_Toc475007318"/>
+      <w:bookmarkStart w:id="21" w:name="_Toc412545898"/>
+      <w:bookmarkStart w:id="22" w:name="_Toc475007318"/>
       <w:r>
         <w:t xml:space="preserve">Testing and </w:t>
       </w:r>
       <w:r>
         <w:t>Certification</w:t>
       </w:r>
+      <w:bookmarkEnd w:id="21"/>
       <w:bookmarkEnd w:id="22"/>
-      <w:bookmarkEnd w:id="23"/>
     </w:p>
     <w:p>
       <w:pPr>
@@ -6960,13 +7049,13 @@
           <w:numId w:val="20"/>
         </w:numPr>
       </w:pPr>
-      <w:bookmarkStart w:id="24" w:name="_Toc412545899"/>
-      <w:bookmarkStart w:id="25" w:name="_Toc475007319"/>
+      <w:bookmarkStart w:id="23" w:name="_Toc412545899"/>
+      <w:bookmarkStart w:id="24" w:name="_Toc475007319"/>
       <w:r>
         <w:t>Moving to Production</w:t>
       </w:r>
+      <w:bookmarkEnd w:id="23"/>
       <w:bookmarkEnd w:id="24"/>
-      <w:bookmarkEnd w:id="25"/>
     </w:p>
     <w:p>
       <w:pPr>
@@ -7137,17 +7226,17 @@
         </w:rPr>
         <w:t>Go live!</w:t>
       </w:r>
-      <w:bookmarkStart w:id="26" w:name="_Toc200788627"/>
-      <w:bookmarkStart w:id="27" w:name="_Toc268080275"/>
-      <w:bookmarkEnd w:id="6"/>
-      <w:bookmarkEnd w:id="9"/>
+      <w:bookmarkStart w:id="25" w:name="_Toc200788627"/>
+      <w:bookmarkStart w:id="26" w:name="_Toc268080275"/>
+      <w:bookmarkEnd w:id="5"/>
+      <w:bookmarkEnd w:id="8"/>
     </w:p>
     <w:p>
       <w:pPr>
         <w:pStyle w:val="Heading1"/>
       </w:pPr>
-      <w:bookmarkStart w:id="28" w:name="_Toc412545900"/>
-      <w:bookmarkStart w:id="29" w:name="_Toc475007320"/>
+      <w:bookmarkStart w:id="27" w:name="_Toc412545900"/>
+      <w:bookmarkStart w:id="28" w:name="_Toc475007320"/>
       <w:r>
         <w:rPr>
           <w:rFonts w:eastAsia="MS Mincho"/>
@@ -7155,8 +7244,8 @@
         <w:lastRenderedPageBreak/>
         <w:t>Reference Guide</w:t>
       </w:r>
+      <w:bookmarkEnd w:id="27"/>
       <w:bookmarkEnd w:id="28"/>
-      <w:bookmarkEnd w:id="29"/>
     </w:p>
     <w:p>
       <w:pPr>
@@ -7170,49 +7259,49 @@
       <w:pPr>
         <w:pStyle w:val="Heading2"/>
       </w:pPr>
-      <w:bookmarkStart w:id="30" w:name="_Toc412545901"/>
-      <w:bookmarkStart w:id="31" w:name="_Toc475007321"/>
+      <w:bookmarkStart w:id="29" w:name="_Toc412545901"/>
+      <w:bookmarkStart w:id="30" w:name="_Toc475007321"/>
       <w:r>
         <w:t>Step 1 - Configurati</w:t>
       </w:r>
       <w:r>
         <w:t>on</w:t>
       </w:r>
+      <w:bookmarkEnd w:id="25"/>
+      <w:r>
+        <w:t xml:space="preserve"> and solution design</w:t>
+      </w:r>
       <w:bookmarkEnd w:id="26"/>
-      <w:r>
-        <w:t xml:space="preserve"> and solution design</w:t>
-      </w:r>
-      <w:bookmarkEnd w:id="27"/>
+      <w:bookmarkEnd w:id="29"/>
       <w:bookmarkEnd w:id="30"/>
+    </w:p>
+    <w:p>
+      <w:pPr>
+        <w:pStyle w:val="BodyText1"/>
+      </w:pPr>
+      <w:r>
+        <w:t>The focus of this section is to introduce you to the various payment methods and how they behave in Payment Page. This will give you an idea of how we should set up the system and will also give you some implementation hints.</w:t>
+      </w:r>
+    </w:p>
+    <w:p>
+      <w:pPr>
+        <w:pStyle w:val="Heading3"/>
+      </w:pPr>
+      <w:bookmarkStart w:id="31" w:name="_Toc268080276"/>
+      <w:bookmarkStart w:id="32" w:name="_Toc412545902"/>
+      <w:bookmarkStart w:id="33" w:name="_Toc475007322"/>
+      <w:r>
+        <w:t>Payment method</w:t>
+      </w:r>
+      <w:r>
+        <w:t xml:space="preserve">s: </w:t>
+      </w:r>
+      <w:r>
+        <w:t>Basic flows</w:t>
+      </w:r>
       <w:bookmarkEnd w:id="31"/>
-    </w:p>
-    <w:p>
-      <w:pPr>
-        <w:pStyle w:val="BodyText1"/>
-      </w:pPr>
-      <w:r>
-        <w:t>The focus of this section is to introduce you to the various payment methods and how they behave in Payment Page. This will give you an idea of how we should set up the system and will also give you some implementation hints.</w:t>
-      </w:r>
-    </w:p>
-    <w:p>
-      <w:pPr>
-        <w:pStyle w:val="Heading3"/>
-      </w:pPr>
-      <w:bookmarkStart w:id="32" w:name="_Toc268080276"/>
-      <w:bookmarkStart w:id="33" w:name="_Toc412545902"/>
-      <w:bookmarkStart w:id="34" w:name="_Toc475007322"/>
-      <w:r>
-        <w:t>Payment method</w:t>
-      </w:r>
-      <w:r>
-        <w:t xml:space="preserve">s: </w:t>
-      </w:r>
-      <w:r>
-        <w:t>Basic flows</w:t>
-      </w:r>
       <w:bookmarkEnd w:id="32"/>
       <w:bookmarkEnd w:id="33"/>
-      <w:bookmarkEnd w:id="34"/>
       <w:r>
         <w:fldChar w:fldCharType="begin"/>
       </w:r>
@@ -7673,15 +7762,15 @@
       <w:pPr>
         <w:pStyle w:val="Heading3"/>
       </w:pPr>
-      <w:bookmarkStart w:id="35" w:name="_Toc268080277"/>
-      <w:bookmarkStart w:id="36" w:name="_Toc412545903"/>
-      <w:bookmarkStart w:id="37" w:name="_Toc475007323"/>
+      <w:bookmarkStart w:id="34" w:name="_Toc268080277"/>
+      <w:bookmarkStart w:id="35" w:name="_Toc412545903"/>
+      <w:bookmarkStart w:id="36" w:name="_Toc475007323"/>
       <w:r>
         <w:t>Payment method: Cards</w:t>
       </w:r>
+      <w:bookmarkEnd w:id="34"/>
       <w:bookmarkEnd w:id="35"/>
       <w:bookmarkEnd w:id="36"/>
-      <w:bookmarkEnd w:id="37"/>
     </w:p>
     <w:p>
       <w:pPr>
@@ -7698,6 +7787,7 @@
       <w:r>
         <w:rPr>
           <w:noProof/>
+          <w:lang w:val="sv-SE" w:eastAsia="sv-SE"/>
         </w:rPr>
         <w:drawing>
           <wp:inline distT="0" distB="0" distL="0" distR="0" wp14:anchorId="26C341E7" wp14:editId="2BC3F032">
@@ -7753,8 +7843,8 @@
       <w:pPr>
         <w:pStyle w:val="Heading4"/>
       </w:pPr>
-      <w:bookmarkStart w:id="38" w:name="_Toc200788630"/>
-      <w:bookmarkStart w:id="39" w:name="_Toc200788629"/>
+      <w:bookmarkStart w:id="37" w:name="_Toc200788630"/>
+      <w:bookmarkStart w:id="38" w:name="_Toc200788629"/>
       <w:r>
         <w:t xml:space="preserve">Card </w:t>
       </w:r>
@@ -7764,7 +7854,7 @@
       <w:r>
         <w:t xml:space="preserve"> options</w:t>
       </w:r>
-      <w:bookmarkEnd w:id="38"/>
+      <w:bookmarkEnd w:id="37"/>
       <w:r>
         <w:fldChar w:fldCharType="begin"/>
       </w:r>
@@ -7918,7 +8008,7 @@
         <w:t>after the goods are delivered, either in a batch file or by using the Digital River World Payments’ Web Service Interface, to settle the authorized funds into your merchant account.</w:t>
       </w:r>
     </w:p>
-    <w:bookmarkEnd w:id="39"/>
+    <w:bookmarkEnd w:id="38"/>
     <w:p>
       <w:pPr>
         <w:pStyle w:val="Heading4"/>
@@ -8346,14 +8436,14 @@
       <w:r>
         <w:t xml:space="preserve"> Storing payment information can either be done together with an actual transaction, e.g. a card debit transaction, or by itself which only returns a reference number that can be used for later transactions. This option is for instance often used for recurring or subscription-like business models.</w:t>
       </w:r>
-      <w:bookmarkStart w:id="40" w:name="_Toc268080278"/>
+      <w:bookmarkStart w:id="39" w:name="_Toc268080278"/>
     </w:p>
     <w:p>
       <w:pPr>
         <w:pStyle w:val="Heading3"/>
       </w:pPr>
-      <w:bookmarkStart w:id="41" w:name="_Toc412545904"/>
-      <w:bookmarkStart w:id="42" w:name="_Toc475007324"/>
+      <w:bookmarkStart w:id="40" w:name="_Toc412545904"/>
+      <w:bookmarkStart w:id="41" w:name="_Toc475007324"/>
       <w:r>
         <w:lastRenderedPageBreak/>
         <w:t>Payment method: IBP and other redirects to 3</w:t>
@@ -8367,9 +8457,9 @@
       <w:r>
         <w:t xml:space="preserve"> parties</w:t>
       </w:r>
+      <w:bookmarkEnd w:id="39"/>
       <w:bookmarkEnd w:id="40"/>
       <w:bookmarkEnd w:id="41"/>
-      <w:bookmarkEnd w:id="42"/>
     </w:p>
     <w:p>
       <w:pPr>
@@ -8414,6 +8504,7 @@
           <w:b/>
           <w:noProof/>
           <w:color w:val="FF0000"/>
+          <w:lang w:val="sv-SE" w:eastAsia="sv-SE"/>
         </w:rPr>
         <w:drawing>
           <wp:inline distT="0" distB="0" distL="0" distR="0" wp14:anchorId="16E26743" wp14:editId="06A0388E">
@@ -8469,7 +8560,7 @@
       <w:pPr>
         <w:spacing w:after="200"/>
       </w:pPr>
-      <w:bookmarkStart w:id="43" w:name="_Toc268080279"/>
+      <w:bookmarkStart w:id="42" w:name="_Toc268080279"/>
     </w:p>
     <w:p>
       <w:pPr>
@@ -8983,18 +9074,18 @@
       <w:pPr>
         <w:pStyle w:val="Heading3"/>
       </w:pPr>
-      <w:bookmarkStart w:id="44" w:name="_Toc412545905"/>
-      <w:bookmarkStart w:id="45" w:name="_Toc475007325"/>
+      <w:bookmarkStart w:id="43" w:name="_Toc412545905"/>
+      <w:bookmarkStart w:id="44" w:name="_Toc475007325"/>
       <w:r>
         <w:lastRenderedPageBreak/>
         <w:t xml:space="preserve">Payment method: </w:t>
       </w:r>
+      <w:bookmarkEnd w:id="42"/>
+      <w:r>
+        <w:t>EFT</w:t>
+      </w:r>
       <w:bookmarkEnd w:id="43"/>
-      <w:r>
-        <w:t>EFT</w:t>
-      </w:r>
       <w:bookmarkEnd w:id="44"/>
-      <w:bookmarkEnd w:id="45"/>
     </w:p>
     <w:p>
       <w:pPr>
@@ -9019,6 +9110,7 @@
       <w:r>
         <w:rPr>
           <w:noProof/>
+          <w:lang w:val="sv-SE" w:eastAsia="sv-SE"/>
         </w:rPr>
         <w:drawing>
           <wp:inline distT="0" distB="0" distL="0" distR="0" wp14:anchorId="4BA65070" wp14:editId="4668C303">
@@ -9260,14 +9352,14 @@
       <w:pPr>
         <w:pStyle w:val="Heading3"/>
       </w:pPr>
-      <w:bookmarkStart w:id="46" w:name="_Toc412545906"/>
-      <w:bookmarkStart w:id="47" w:name="_Toc475007326"/>
+      <w:bookmarkStart w:id="45" w:name="_Toc412545906"/>
+      <w:bookmarkStart w:id="46" w:name="_Toc475007326"/>
       <w:r>
         <w:lastRenderedPageBreak/>
         <w:t>Payment method: SEPA Direct Debit</w:t>
       </w:r>
+      <w:bookmarkEnd w:id="45"/>
       <w:bookmarkEnd w:id="46"/>
-      <w:bookmarkEnd w:id="47"/>
     </w:p>
     <w:p>
       <w:pPr>
@@ -9308,6 +9400,7 @@
       <w:r>
         <w:rPr>
           <w:noProof/>
+          <w:lang w:val="sv-SE" w:eastAsia="sv-SE"/>
         </w:rPr>
         <w:drawing>
           <wp:inline distT="0" distB="0" distL="0" distR="0" wp14:anchorId="3C0E1A44" wp14:editId="041263D2">
@@ -9451,16 +9544,16 @@
       <w:pPr>
         <w:pStyle w:val="Heading3"/>
       </w:pPr>
-      <w:bookmarkStart w:id="48" w:name="_Toc412545907"/>
-      <w:bookmarkStart w:id="49" w:name="_Toc475007327"/>
+      <w:bookmarkStart w:id="47" w:name="_Toc412545907"/>
+      <w:bookmarkStart w:id="48" w:name="_Toc475007327"/>
       <w:r>
         <w:t xml:space="preserve">Payment method: </w:t>
       </w:r>
       <w:r>
         <w:t>Payout</w:t>
       </w:r>
+      <w:bookmarkEnd w:id="47"/>
       <w:bookmarkEnd w:id="48"/>
-      <w:bookmarkEnd w:id="49"/>
     </w:p>
     <w:p>
       <w:pPr>
@@ -9493,6 +9586,7 @@
       <w:r>
         <w:rPr>
           <w:noProof/>
+          <w:lang w:val="sv-SE" w:eastAsia="sv-SE"/>
         </w:rPr>
         <w:lastRenderedPageBreak/>
         <w:drawing>
@@ -9576,77 +9670,77 @@
       <w:pPr>
         <w:pStyle w:val="Heading2"/>
       </w:pPr>
-      <w:bookmarkStart w:id="50" w:name="_Toc268080280"/>
-      <w:bookmarkStart w:id="51" w:name="_Toc412545908"/>
-      <w:bookmarkStart w:id="52" w:name="_Toc475007328"/>
-      <w:bookmarkStart w:id="53" w:name="_Toc200788631"/>
+      <w:bookmarkStart w:id="49" w:name="_Toc268080280"/>
+      <w:bookmarkStart w:id="50" w:name="_Toc412545908"/>
+      <w:bookmarkStart w:id="51" w:name="_Toc475007328"/>
+      <w:bookmarkStart w:id="52" w:name="_Toc200788631"/>
       <w:r>
         <w:t>Step 2 - Client side Implementation</w:t>
       </w:r>
+      <w:bookmarkEnd w:id="49"/>
       <w:bookmarkEnd w:id="50"/>
       <w:bookmarkEnd w:id="51"/>
+      <w:r>
+        <w:t xml:space="preserve"> </w:t>
+      </w:r>
       <w:bookmarkEnd w:id="52"/>
-      <w:r>
-        <w:t xml:space="preserve"> </w:t>
+    </w:p>
+    <w:p>
+      <w:pPr>
+        <w:pStyle w:val="Heading3"/>
+      </w:pPr>
+      <w:bookmarkStart w:id="53" w:name="_Toc268080281"/>
+      <w:bookmarkStart w:id="54" w:name="_Toc412545909"/>
+      <w:bookmarkStart w:id="55" w:name="_Toc475007329"/>
+      <w:bookmarkStart w:id="56" w:name="_Toc200788633"/>
+      <w:bookmarkStart w:id="57" w:name="_Ref216837632"/>
+      <w:bookmarkStart w:id="58" w:name="_Ref216837654"/>
+      <w:r>
+        <w:t xml:space="preserve">Select your preferred </w:t>
       </w:r>
       <w:bookmarkEnd w:id="53"/>
+      <w:r>
+        <w:t>way to create URL and unpack response</w:t>
+      </w:r>
+      <w:bookmarkEnd w:id="54"/>
+      <w:bookmarkEnd w:id="55"/>
+    </w:p>
+    <w:p>
+      <w:pPr>
+        <w:pStyle w:val="BodyText1"/>
+      </w:pPr>
+      <w:r>
+        <w:t xml:space="preserve">When the consumer is redirected from the merchant to the Payment Page, the merchant has to pass on a few data elements, such as amount, currency etc., to Payment Page. Since some of the data elements contain sensitive information, Payment Page implements a secure protocol to protect the data. </w:t>
+      </w:r>
+      <w:r>
+        <w:t>To assist the merchant in packing the data in a correct manner, a Java reference implementation is supplied in the start kit</w:t>
+      </w:r>
+      <w:r>
+        <w:t xml:space="preserve">. </w:t>
+      </w:r>
+      <w:r>
+        <w:t>A merchant may use the Java implementation as is or implement the needed functionality by using the reference implementation for guidance.</w:t>
+      </w:r>
+      <w:r>
+        <w:t xml:space="preserve"> The same thing can be done using .Net reference implementation if using .Net.</w:t>
+      </w:r>
     </w:p>
     <w:p>
       <w:pPr>
         <w:pStyle w:val="Heading3"/>
       </w:pPr>
-      <w:bookmarkStart w:id="54" w:name="_Toc268080281"/>
-      <w:bookmarkStart w:id="55" w:name="_Toc412545909"/>
-      <w:bookmarkStart w:id="56" w:name="_Toc475007329"/>
-      <w:bookmarkStart w:id="57" w:name="_Toc200788633"/>
-      <w:bookmarkStart w:id="58" w:name="_Ref216837632"/>
-      <w:bookmarkStart w:id="59" w:name="_Ref216837654"/>
-      <w:r>
-        <w:t xml:space="preserve">Select your preferred </w:t>
-      </w:r>
-      <w:bookmarkEnd w:id="54"/>
-      <w:r>
-        <w:t>way to create URL and unpack response</w:t>
-      </w:r>
-      <w:bookmarkEnd w:id="55"/>
-      <w:bookmarkEnd w:id="56"/>
-    </w:p>
-    <w:p>
-      <w:pPr>
-        <w:pStyle w:val="BodyText1"/>
-      </w:pPr>
-      <w:r>
-        <w:t xml:space="preserve">When the consumer is redirected from the merchant to the Payment Page, the merchant has to pass on a few data elements, such as amount, currency etc., to Payment Page. Since some of the data elements contain sensitive information, Payment Page implements a secure protocol to protect the data. </w:t>
-      </w:r>
-      <w:r>
-        <w:t>To assist the merchant in packing the data in a correct manner, a Java reference implementation is supplied in the start kit</w:t>
-      </w:r>
-      <w:r>
-        <w:t xml:space="preserve">. </w:t>
-      </w:r>
-      <w:r>
-        <w:t>A merchant may use the Java implementation as is or implement the needed functionality by using the reference implementation for guidance.</w:t>
-      </w:r>
-      <w:r>
-        <w:t xml:space="preserve"> The same thing can be done using .Net reference implementation if using .Net.</w:t>
-      </w:r>
-    </w:p>
-    <w:p>
-      <w:pPr>
-        <w:pStyle w:val="Heading3"/>
-      </w:pPr>
-      <w:bookmarkStart w:id="60" w:name="_Toc268080284"/>
-      <w:bookmarkStart w:id="61" w:name="_Toc412545910"/>
-      <w:bookmarkStart w:id="62" w:name="_Toc475007330"/>
+      <w:bookmarkStart w:id="59" w:name="_Toc268080284"/>
+      <w:bookmarkStart w:id="60" w:name="_Toc412545910"/>
+      <w:bookmarkStart w:id="61" w:name="_Toc475007330"/>
       <w:r>
         <w:t>Install c</w:t>
       </w:r>
       <w:r>
         <w:t>ertificates for authentication</w:t>
       </w:r>
+      <w:bookmarkEnd w:id="59"/>
       <w:bookmarkEnd w:id="60"/>
       <w:bookmarkEnd w:id="61"/>
-      <w:bookmarkEnd w:id="62"/>
       <w:r>
         <w:fldChar w:fldCharType="begin"/>
       </w:r>
@@ -9837,9 +9931,9 @@
         <w:t>For more detailed information about how the message exchange is secured, please see the Payment Page Security Features Specification (included in the Start-up kit).</w:t>
       </w:r>
     </w:p>
+    <w:bookmarkEnd w:id="56"/>
     <w:bookmarkEnd w:id="57"/>
     <w:bookmarkEnd w:id="58"/>
-    <w:bookmarkEnd w:id="59"/>
     <w:p>
       <w:pPr>
         <w:pStyle w:val="Heading4"/>
@@ -10344,12 +10438,12 @@
       <w:pPr>
         <w:pStyle w:val="Heading4"/>
       </w:pPr>
-      <w:bookmarkStart w:id="63" w:name="_Ref443552704"/>
+      <w:bookmarkStart w:id="62" w:name="_Ref443552704"/>
       <w:r>
         <w:lastRenderedPageBreak/>
         <w:t>Java reference implementation</w:t>
       </w:r>
-      <w:bookmarkEnd w:id="63"/>
+      <w:bookmarkEnd w:id="62"/>
     </w:p>
     <w:p>
       <w:pPr>
@@ -10549,11 +10643,11 @@
       <w:pPr>
         <w:pStyle w:val="Heading4"/>
       </w:pPr>
-      <w:bookmarkStart w:id="64" w:name="_Ref443552813"/>
+      <w:bookmarkStart w:id="63" w:name="_Ref443552813"/>
       <w:r>
         <w:t>.NET reference implementation</w:t>
       </w:r>
-      <w:bookmarkEnd w:id="64"/>
+      <w:bookmarkEnd w:id="63"/>
     </w:p>
     <w:p>
       <w:pPr>
@@ -10823,9 +10917,9 @@
       <w:pPr>
         <w:pStyle w:val="Heading3"/>
       </w:pPr>
-      <w:bookmarkStart w:id="65" w:name="_Toc268080287"/>
-      <w:bookmarkStart w:id="66" w:name="_Toc412545911"/>
-      <w:bookmarkStart w:id="67" w:name="_Toc475007331"/>
+      <w:bookmarkStart w:id="64" w:name="_Toc268080287"/>
+      <w:bookmarkStart w:id="65" w:name="_Toc412545911"/>
+      <w:bookmarkStart w:id="66" w:name="_Toc475007331"/>
       <w:r>
         <w:lastRenderedPageBreak/>
         <w:t xml:space="preserve">Redirecting the </w:t>
@@ -10833,9 +10927,9 @@
       <w:r>
         <w:t>consumer to Payment Page</w:t>
       </w:r>
+      <w:bookmarkEnd w:id="64"/>
       <w:bookmarkEnd w:id="65"/>
       <w:bookmarkEnd w:id="66"/>
-      <w:bookmarkEnd w:id="67"/>
     </w:p>
     <w:p>
       <w:pPr>
@@ -11151,26 +11245,26 @@
       <w:pPr>
         <w:pStyle w:val="Heading3"/>
       </w:pPr>
-      <w:bookmarkStart w:id="68" w:name="_Ref216837672"/>
-      <w:bookmarkStart w:id="69" w:name="_Ref216837679"/>
-      <w:bookmarkStart w:id="70" w:name="_Toc268080288"/>
-      <w:bookmarkStart w:id="71" w:name="_Toc412545912"/>
-      <w:bookmarkStart w:id="72" w:name="_Toc475007332"/>
+      <w:bookmarkStart w:id="67" w:name="_Ref216837672"/>
+      <w:bookmarkStart w:id="68" w:name="_Ref216837679"/>
+      <w:bookmarkStart w:id="69" w:name="_Toc268080288"/>
+      <w:bookmarkStart w:id="70" w:name="_Toc412545912"/>
+      <w:bookmarkStart w:id="71" w:name="_Toc475007332"/>
       <w:r>
         <w:lastRenderedPageBreak/>
         <w:t>Handle the response</w:t>
       </w:r>
+      <w:bookmarkEnd w:id="67"/>
       <w:bookmarkEnd w:id="68"/>
+      <w:r>
+        <w:t xml:space="preserve"> from </w:t>
+      </w:r>
+      <w:r>
+        <w:t>Digital River World Payment</w:t>
+      </w:r>
       <w:bookmarkEnd w:id="69"/>
-      <w:r>
-        <w:t xml:space="preserve"> from </w:t>
-      </w:r>
-      <w:r>
-        <w:t>Digital River World Payment</w:t>
-      </w:r>
       <w:bookmarkEnd w:id="70"/>
       <w:bookmarkEnd w:id="71"/>
-      <w:bookmarkEnd w:id="72"/>
     </w:p>
     <w:p>
       <w:pPr>
@@ -11627,7 +11721,7 @@
       <w:pPr>
         <w:pStyle w:val="BodyText1"/>
       </w:pPr>
-      <w:bookmarkStart w:id="73" w:name="_Toc268080289"/>
+      <w:bookmarkStart w:id="72" w:name="_Toc268080289"/>
     </w:p>
     <w:p>
       <w:pPr>
@@ -11637,7 +11731,7 @@
         <w:lastRenderedPageBreak/>
         <w:t>Multiple responses and no response</w:t>
       </w:r>
-      <w:bookmarkEnd w:id="73"/>
+      <w:bookmarkEnd w:id="72"/>
     </w:p>
     <w:p>
       <w:pPr>
@@ -11670,8 +11764,8 @@
       <w:pPr>
         <w:pStyle w:val="BodyText1"/>
       </w:pPr>
-      <w:bookmarkStart w:id="74" w:name="_Toc268080290"/>
-      <w:bookmarkStart w:id="75" w:name="_Toc200788634"/>
+      <w:bookmarkStart w:id="73" w:name="_Toc268080290"/>
+      <w:bookmarkStart w:id="74" w:name="_Toc200788634"/>
     </w:p>
     <w:p>
       <w:pPr>
@@ -11685,10 +11779,10 @@
           <w:szCs w:val="26"/>
         </w:rPr>
       </w:pPr>
-      <w:bookmarkStart w:id="76" w:name="_Ref241286057"/>
-      <w:bookmarkStart w:id="77" w:name="_Ref241286060"/>
-      <w:bookmarkStart w:id="78" w:name="_Toc268080295"/>
-      <w:bookmarkEnd w:id="74"/>
+      <w:bookmarkStart w:id="75" w:name="_Ref241286057"/>
+      <w:bookmarkStart w:id="76" w:name="_Ref241286060"/>
+      <w:bookmarkStart w:id="77" w:name="_Toc268080295"/>
+      <w:bookmarkEnd w:id="73"/>
       <w:r>
         <w:br w:type="page"/>
       </w:r>
@@ -11697,21 +11791,21 @@
       <w:pPr>
         <w:pStyle w:val="Heading2"/>
       </w:pPr>
-      <w:bookmarkStart w:id="79" w:name="_Toc412545913"/>
-      <w:bookmarkStart w:id="80" w:name="_Toc475007333"/>
+      <w:bookmarkStart w:id="78" w:name="_Toc412545913"/>
+      <w:bookmarkStart w:id="79" w:name="_Toc475007333"/>
       <w:r>
         <w:lastRenderedPageBreak/>
         <w:t xml:space="preserve">Step 3 – </w:t>
       </w:r>
+      <w:bookmarkEnd w:id="74"/>
       <w:bookmarkEnd w:id="75"/>
       <w:bookmarkEnd w:id="76"/>
       <w:bookmarkEnd w:id="77"/>
+      <w:r>
+        <w:t>Customize the Payment Pages</w:t>
+      </w:r>
       <w:bookmarkEnd w:id="78"/>
-      <w:r>
-        <w:t>Customize the Payment Pages</w:t>
-      </w:r>
       <w:bookmarkEnd w:id="79"/>
-      <w:bookmarkEnd w:id="80"/>
     </w:p>
     <w:p>
       <w:pPr>
@@ -11736,6 +11830,7 @@
       <w:r>
         <w:rPr>
           <w:noProof/>
+          <w:lang w:val="sv-SE" w:eastAsia="sv-SE"/>
         </w:rPr>
         <w:drawing>
           <wp:inline distT="0" distB="0" distL="0" distR="0" wp14:anchorId="51E4DFF9" wp14:editId="547131A4">
@@ -11792,14 +11887,27 @@
       <w:r>
         <w:t xml:space="preserve">Figure </w:t>
       </w:r>
-      <w:fldSimple w:instr=" SEQ Figure \* ARABIC ">
-        <w:r>
-          <w:rPr>
-            <w:noProof/>
-          </w:rPr>
-          <w:t>1</w:t>
-        </w:r>
-      </w:fldSimple>
+      <w:r>
+        <w:fldChar w:fldCharType="begin"/>
+      </w:r>
+      <w:r>
+        <w:instrText xml:space="preserve"> SEQ Figure \* ARABIC </w:instrText>
+      </w:r>
+      <w:r>
+        <w:fldChar w:fldCharType="separate"/>
+      </w:r>
+      <w:r>
+        <w:rPr>
+          <w:noProof/>
+        </w:rPr>
+        <w:t>1</w:t>
+      </w:r>
+      <w:r>
+        <w:rPr>
+          <w:noProof/>
+        </w:rPr>
+        <w:fldChar w:fldCharType="end"/>
+      </w:r>
       <w:r>
         <w:t>. Examples of customized pages created in Page Builder</w:t>
       </w:r>
@@ -11852,20 +11960,20 @@
       <w:pPr>
         <w:pStyle w:val="Heading3"/>
       </w:pPr>
-      <w:bookmarkStart w:id="81" w:name="_Merchant-defined_templates"/>
-      <w:bookmarkStart w:id="82" w:name="_Toc268080296"/>
-      <w:bookmarkStart w:id="83" w:name="_Toc412545914"/>
-      <w:bookmarkStart w:id="84" w:name="_Toc475007334"/>
+      <w:bookmarkStart w:id="80" w:name="_Merchant-defined_templates"/>
+      <w:bookmarkStart w:id="81" w:name="_Toc268080296"/>
+      <w:bookmarkStart w:id="82" w:name="_Toc412545914"/>
+      <w:bookmarkStart w:id="83" w:name="_Toc475007334"/>
+      <w:bookmarkEnd w:id="80"/>
+      <w:r>
+        <w:t xml:space="preserve">Creating the </w:t>
+      </w:r>
       <w:bookmarkEnd w:id="81"/>
       <w:r>
-        <w:t xml:space="preserve">Creating the </w:t>
+        <w:t>pages</w:t>
       </w:r>
       <w:bookmarkEnd w:id="82"/>
-      <w:r>
-        <w:t>pages</w:t>
-      </w:r>
       <w:bookmarkEnd w:id="83"/>
-      <w:bookmarkEnd w:id="84"/>
     </w:p>
     <w:p>
       <w:pPr>
@@ -12170,6 +12278,7 @@
       <w:r>
         <w:rPr>
           <w:noProof/>
+          <w:lang w:val="sv-SE" w:eastAsia="sv-SE"/>
         </w:rPr>
         <w:drawing>
           <wp:inline distT="0" distB="0" distL="0" distR="0" wp14:anchorId="158A46C9" wp14:editId="74CA3734">
@@ -12294,20 +12403,20 @@
       <w:pPr>
         <w:pStyle w:val="Heading3"/>
       </w:pPr>
-      <w:bookmarkStart w:id="85" w:name="_Toc268080298"/>
-      <w:bookmarkStart w:id="86" w:name="_Toc412545915"/>
-      <w:bookmarkStart w:id="87" w:name="_Toc475007335"/>
-      <w:bookmarkStart w:id="88" w:name="_Ref239822329"/>
-      <w:bookmarkStart w:id="89" w:name="_Ref239822336"/>
+      <w:bookmarkStart w:id="84" w:name="_Toc268080298"/>
+      <w:bookmarkStart w:id="85" w:name="_Toc412545915"/>
+      <w:bookmarkStart w:id="86" w:name="_Toc475007335"/>
+      <w:bookmarkStart w:id="87" w:name="_Ref239822329"/>
+      <w:bookmarkStart w:id="88" w:name="_Ref239822336"/>
       <w:r>
         <w:t>Available markets</w:t>
       </w:r>
+      <w:bookmarkEnd w:id="84"/>
+      <w:r>
+        <w:t xml:space="preserve"> from Digital River World Payment</w:t>
+      </w:r>
       <w:bookmarkEnd w:id="85"/>
-      <w:r>
-        <w:t xml:space="preserve"> from Digital River World Payment</w:t>
-      </w:r>
       <w:bookmarkEnd w:id="86"/>
-      <w:bookmarkEnd w:id="87"/>
     </w:p>
     <w:p>
       <w:pPr>
@@ -16134,14 +16243,14 @@
       <w:pPr>
         <w:pStyle w:val="Heading3"/>
       </w:pPr>
-      <w:bookmarkStart w:id="90" w:name="_Toc412545916"/>
-      <w:bookmarkStart w:id="91" w:name="_Toc475007336"/>
-      <w:bookmarkStart w:id="92" w:name="_Toc268080299"/>
+      <w:bookmarkStart w:id="89" w:name="_Toc412545916"/>
+      <w:bookmarkStart w:id="90" w:name="_Toc475007336"/>
+      <w:bookmarkStart w:id="91" w:name="_Toc268080299"/>
       <w:r>
         <w:t>Languages</w:t>
       </w:r>
+      <w:bookmarkEnd w:id="89"/>
       <w:bookmarkEnd w:id="90"/>
-      <w:bookmarkEnd w:id="91"/>
     </w:p>
     <w:p>
       <w:pPr>
@@ -16174,16 +16283,16 @@
       <w:pPr>
         <w:pStyle w:val="Heading3"/>
       </w:pPr>
-      <w:bookmarkStart w:id="93" w:name="_Toc412545917"/>
-      <w:bookmarkStart w:id="94" w:name="_Toc475007337"/>
-      <w:bookmarkStart w:id="95" w:name="_Toc268080320"/>
-      <w:bookmarkStart w:id="96" w:name="_Toc268080300"/>
+      <w:bookmarkStart w:id="92" w:name="_Toc412545917"/>
+      <w:bookmarkStart w:id="93" w:name="_Toc475007337"/>
+      <w:bookmarkStart w:id="94" w:name="_Toc268080320"/>
+      <w:bookmarkStart w:id="95" w:name="_Toc268080300"/>
+      <w:bookmarkEnd w:id="91"/>
+      <w:r>
+        <w:t>Timeout</w:t>
+      </w:r>
       <w:bookmarkEnd w:id="92"/>
-      <w:r>
-        <w:t>Timeout</w:t>
-      </w:r>
       <w:bookmarkEnd w:id="93"/>
-      <w:bookmarkEnd w:id="94"/>
     </w:p>
     <w:p>
       <w:pPr>
@@ -16245,70 +16354,70 @@
       <w:pPr>
         <w:pStyle w:val="Heading3"/>
       </w:pPr>
-      <w:bookmarkStart w:id="97" w:name="_Toc412545918"/>
-      <w:bookmarkStart w:id="98" w:name="_Toc475007338"/>
+      <w:bookmarkStart w:id="96" w:name="_Toc412545918"/>
+      <w:bookmarkStart w:id="97" w:name="_Toc475007338"/>
       <w:r>
         <w:t>Tokenization</w:t>
       </w:r>
+      <w:bookmarkEnd w:id="96"/>
       <w:bookmarkEnd w:id="97"/>
+      <w:r>
+        <w:fldChar w:fldCharType="begin"/>
+      </w:r>
+      <w:r>
+        <w:instrText xml:space="preserve"> XE "Security" </w:instrText>
+      </w:r>
+      <w:r>
+        <w:fldChar w:fldCharType="end"/>
+      </w:r>
+    </w:p>
+    <w:p>
+      <w:pPr>
+        <w:pStyle w:val="BodyText1"/>
+      </w:pPr>
+      <w:r>
+        <w:t xml:space="preserve">If tokenization is used, this is specified as part of the call before sending the consumer to Payment Page. </w:t>
+      </w:r>
+      <w:r>
+        <w:t>For SEPA Direct Debit tokenization is by default enabled as it stores Mandate Information.</w:t>
+      </w:r>
+    </w:p>
+    <w:p>
+      <w:pPr>
+        <w:pStyle w:val="Heading3"/>
+      </w:pPr>
+      <w:bookmarkStart w:id="98" w:name="_Toc412545919"/>
+      <w:bookmarkStart w:id="99" w:name="_Toc475007339"/>
+      <w:r>
+        <w:t>Retries</w:t>
+      </w:r>
       <w:bookmarkEnd w:id="98"/>
-      <w:r>
-        <w:fldChar w:fldCharType="begin"/>
-      </w:r>
-      <w:r>
-        <w:instrText xml:space="preserve"> XE "Security" </w:instrText>
-      </w:r>
-      <w:r>
-        <w:fldChar w:fldCharType="end"/>
-      </w:r>
+      <w:bookmarkEnd w:id="99"/>
     </w:p>
     <w:p>
       <w:pPr>
         <w:pStyle w:val="BodyText1"/>
       </w:pPr>
       <w:r>
-        <w:t xml:space="preserve">If tokenization is used, this is specified as part of the call before sending the consumer to Payment Page. </w:t>
-      </w:r>
-      <w:r>
-        <w:t>For SEPA Direct Debit tokenization is by default enabled as it stores Mandate Information.</w:t>
+        <w:t>The number of retries allowed for each consumer is configured on the server side and cannot be changed in the templates. Default is three times.</w:t>
       </w:r>
     </w:p>
     <w:p>
       <w:pPr>
         <w:pStyle w:val="Heading3"/>
       </w:pPr>
-      <w:bookmarkStart w:id="99" w:name="_Toc412545919"/>
-      <w:bookmarkStart w:id="100" w:name="_Toc475007339"/>
-      <w:r>
-        <w:t>Retries</w:t>
-      </w:r>
-      <w:bookmarkEnd w:id="99"/>
+      <w:bookmarkStart w:id="100" w:name="_Toc268080315"/>
+      <w:bookmarkStart w:id="101" w:name="_Toc412545920"/>
+      <w:bookmarkStart w:id="102" w:name="_Toc475007340"/>
+      <w:r>
+        <w:t>Error handling</w:t>
+      </w:r>
       <w:bookmarkEnd w:id="100"/>
-    </w:p>
-    <w:p>
-      <w:pPr>
-        <w:pStyle w:val="BodyText1"/>
-      </w:pPr>
-      <w:r>
-        <w:t>The number of retries allowed for each consumer is configured on the server side and cannot be changed in the templates. Default is three times.</w:t>
-      </w:r>
-    </w:p>
-    <w:p>
-      <w:pPr>
-        <w:pStyle w:val="Heading3"/>
-      </w:pPr>
-      <w:bookmarkStart w:id="101" w:name="_Toc268080315"/>
-      <w:bookmarkStart w:id="102" w:name="_Toc412545920"/>
-      <w:bookmarkStart w:id="103" w:name="_Toc475007340"/>
-      <w:r>
-        <w:t>Error handling</w:t>
+      <w:r>
+        <w:t xml:space="preserve"> on the page</w:t>
       </w:r>
       <w:bookmarkEnd w:id="101"/>
-      <w:r>
-        <w:t xml:space="preserve"> on the page</w:t>
-      </w:r>
       <w:bookmarkEnd w:id="102"/>
-      <w:bookmarkEnd w:id="103"/>
       <w:r>
         <w:fldChar w:fldCharType="begin"/>
       </w:r>
@@ -16406,17 +16515,17 @@
       <w:pPr>
         <w:pStyle w:val="Heading3"/>
       </w:pPr>
-      <w:bookmarkStart w:id="104" w:name="_Toc268080301"/>
-      <w:bookmarkStart w:id="105" w:name="_Toc412545921"/>
-      <w:bookmarkStart w:id="106" w:name="_Toc475007341"/>
+      <w:bookmarkStart w:id="103" w:name="_Toc268080301"/>
+      <w:bookmarkStart w:id="104" w:name="_Toc412545921"/>
+      <w:bookmarkStart w:id="105" w:name="_Toc475007341"/>
+      <w:bookmarkEnd w:id="94"/>
       <w:bookmarkEnd w:id="95"/>
-      <w:bookmarkEnd w:id="96"/>
       <w:r>
         <w:t>Security</w:t>
       </w:r>
+      <w:bookmarkEnd w:id="103"/>
       <w:bookmarkEnd w:id="104"/>
       <w:bookmarkEnd w:id="105"/>
-      <w:bookmarkEnd w:id="106"/>
       <w:r>
         <w:fldChar w:fldCharType="begin"/>
       </w:r>
@@ -16537,20 +16646,20 @@
       <w:pPr>
         <w:pStyle w:val="Heading3"/>
       </w:pPr>
-      <w:bookmarkStart w:id="107" w:name="_Toc280612661"/>
-      <w:bookmarkStart w:id="108" w:name="_Toc412545922"/>
-      <w:bookmarkStart w:id="109" w:name="_Toc475007342"/>
-      <w:bookmarkStart w:id="110" w:name="_Toc268080302"/>
-      <w:bookmarkStart w:id="111" w:name="_Ref220559968"/>
-      <w:bookmarkStart w:id="112" w:name="_Ref220559980"/>
+      <w:bookmarkStart w:id="106" w:name="_Toc280612661"/>
+      <w:bookmarkStart w:id="107" w:name="_Toc412545922"/>
+      <w:bookmarkStart w:id="108" w:name="_Toc475007342"/>
+      <w:bookmarkStart w:id="109" w:name="_Toc268080302"/>
+      <w:bookmarkStart w:id="110" w:name="_Ref220559968"/>
+      <w:bookmarkStart w:id="111" w:name="_Ref220559980"/>
+      <w:bookmarkEnd w:id="87"/>
       <w:bookmarkEnd w:id="88"/>
-      <w:bookmarkEnd w:id="89"/>
       <w:r>
         <w:t>Cookies</w:t>
       </w:r>
+      <w:bookmarkEnd w:id="106"/>
       <w:bookmarkEnd w:id="107"/>
       <w:bookmarkEnd w:id="108"/>
-      <w:bookmarkEnd w:id="109"/>
     </w:p>
     <w:p>
       <w:pPr>
@@ -16567,6 +16676,7 @@
       <w:r>
         <w:rPr>
           <w:noProof/>
+          <w:lang w:val="sv-SE" w:eastAsia="sv-SE"/>
         </w:rPr>
         <w:drawing>
           <wp:inline distT="0" distB="0" distL="0" distR="0" wp14:anchorId="0CB4A9D9" wp14:editId="09E4A94D">
@@ -16642,34 +16752,34 @@
       <w:pPr>
         <w:pStyle w:val="Heading2"/>
       </w:pPr>
-      <w:bookmarkStart w:id="113" w:name="_Toc412545923"/>
-      <w:bookmarkStart w:id="114" w:name="_Toc475007343"/>
+      <w:bookmarkStart w:id="112" w:name="_Toc412545923"/>
+      <w:bookmarkStart w:id="113" w:name="_Toc475007343"/>
       <w:r>
         <w:lastRenderedPageBreak/>
         <w:t>Step 4 – Testing</w:t>
       </w:r>
+      <w:bookmarkEnd w:id="109"/>
+      <w:r>
+        <w:t xml:space="preserve"> and Certification</w:t>
+      </w:r>
+      <w:bookmarkEnd w:id="112"/>
+      <w:bookmarkEnd w:id="113"/>
+    </w:p>
+    <w:p>
+      <w:pPr>
+        <w:pStyle w:val="Heading3"/>
+      </w:pPr>
+      <w:bookmarkStart w:id="114" w:name="_Toc268080303"/>
+      <w:bookmarkStart w:id="115" w:name="_Toc412545924"/>
+      <w:bookmarkStart w:id="116" w:name="_Toc475007344"/>
+      <w:r>
+        <w:t>Acceptance Test Environment</w:t>
+      </w:r>
       <w:bookmarkEnd w:id="110"/>
-      <w:r>
-        <w:t xml:space="preserve"> and Certification</w:t>
-      </w:r>
-      <w:bookmarkEnd w:id="113"/>
+      <w:bookmarkEnd w:id="111"/>
       <w:bookmarkEnd w:id="114"/>
-    </w:p>
-    <w:p>
-      <w:pPr>
-        <w:pStyle w:val="Heading3"/>
-      </w:pPr>
-      <w:bookmarkStart w:id="115" w:name="_Toc268080303"/>
-      <w:bookmarkStart w:id="116" w:name="_Toc412545924"/>
-      <w:bookmarkStart w:id="117" w:name="_Toc475007344"/>
-      <w:r>
-        <w:t>Acceptance Test Environment</w:t>
-      </w:r>
-      <w:bookmarkEnd w:id="111"/>
-      <w:bookmarkEnd w:id="112"/>
       <w:bookmarkEnd w:id="115"/>
       <w:bookmarkEnd w:id="116"/>
-      <w:bookmarkEnd w:id="117"/>
       <w:r>
         <w:fldChar w:fldCharType="begin"/>
       </w:r>
@@ -16723,15 +16833,15 @@
       <w:pPr>
         <w:pStyle w:val="Heading3"/>
       </w:pPr>
-      <w:bookmarkStart w:id="118" w:name="_Toc268080304"/>
-      <w:bookmarkStart w:id="119" w:name="_Toc412545925"/>
-      <w:bookmarkStart w:id="120" w:name="_Toc475007345"/>
+      <w:bookmarkStart w:id="117" w:name="_Toc268080304"/>
+      <w:bookmarkStart w:id="118" w:name="_Toc412545925"/>
+      <w:bookmarkStart w:id="119" w:name="_Toc475007345"/>
       <w:r>
         <w:t>Certification</w:t>
       </w:r>
+      <w:bookmarkEnd w:id="117"/>
       <w:bookmarkEnd w:id="118"/>
       <w:bookmarkEnd w:id="119"/>
-      <w:bookmarkEnd w:id="120"/>
     </w:p>
     <w:p>
       <w:pPr>
@@ -16753,9 +16863,9 @@
           <w:szCs w:val="28"/>
         </w:rPr>
       </w:pPr>
-      <w:bookmarkStart w:id="121" w:name="_Ref241286511"/>
-      <w:bookmarkStart w:id="122" w:name="_Ref241286516"/>
-      <w:bookmarkStart w:id="123" w:name="_Toc268080305"/>
+      <w:bookmarkStart w:id="120" w:name="_Ref241286511"/>
+      <w:bookmarkStart w:id="121" w:name="_Ref241286516"/>
+      <w:bookmarkStart w:id="122" w:name="_Toc268080305"/>
       <w:r>
         <w:br w:type="page"/>
       </w:r>
@@ -16764,44 +16874,44 @@
       <w:pPr>
         <w:pStyle w:val="Heading2"/>
       </w:pPr>
-      <w:bookmarkStart w:id="124" w:name="_Toc412545926"/>
-      <w:bookmarkStart w:id="125" w:name="_Toc475007346"/>
+      <w:bookmarkStart w:id="123" w:name="_Toc412545926"/>
+      <w:bookmarkStart w:id="124" w:name="_Toc475007346"/>
       <w:r>
         <w:lastRenderedPageBreak/>
         <w:t xml:space="preserve">Step 5 – </w:t>
       </w:r>
+      <w:bookmarkEnd w:id="120"/>
       <w:bookmarkEnd w:id="121"/>
       <w:bookmarkEnd w:id="122"/>
+      <w:r>
+        <w:t>Moving to Production</w:t>
+      </w:r>
       <w:bookmarkEnd w:id="123"/>
-      <w:r>
-        <w:t>Moving to Production</w:t>
-      </w:r>
       <w:bookmarkEnd w:id="124"/>
+    </w:p>
+    <w:p>
+      <w:pPr>
+        <w:pStyle w:val="BodyText1"/>
+      </w:pPr>
+      <w:r>
+        <w:t>Now that you have built and certified your solution, you need to request production certificates to ensure that you follow the security standards employed within Payment Page.</w:t>
+      </w:r>
+    </w:p>
+    <w:p>
+      <w:pPr>
+        <w:pStyle w:val="Heading3"/>
+      </w:pPr>
+      <w:bookmarkStart w:id="125" w:name="_Toc200788642"/>
+      <w:bookmarkStart w:id="126" w:name="_Toc268080306"/>
+      <w:bookmarkStart w:id="127" w:name="_Toc412545927"/>
+      <w:bookmarkStart w:id="128" w:name="_Toc475007347"/>
+      <w:r>
+        <w:t>Request and install certificates for production</w:t>
+      </w:r>
       <w:bookmarkEnd w:id="125"/>
-    </w:p>
-    <w:p>
-      <w:pPr>
-        <w:pStyle w:val="BodyText1"/>
-      </w:pPr>
-      <w:r>
-        <w:t>Now that you have built and certified your solution, you need to request production certificates to ensure that you follow the security standards employed within Payment Page.</w:t>
-      </w:r>
-    </w:p>
-    <w:p>
-      <w:pPr>
-        <w:pStyle w:val="Heading3"/>
-      </w:pPr>
-      <w:bookmarkStart w:id="126" w:name="_Toc200788642"/>
-      <w:bookmarkStart w:id="127" w:name="_Toc268080306"/>
-      <w:bookmarkStart w:id="128" w:name="_Toc412545927"/>
-      <w:bookmarkStart w:id="129" w:name="_Toc475007347"/>
-      <w:r>
-        <w:t>Request and install certificates for production</w:t>
-      </w:r>
       <w:bookmarkEnd w:id="126"/>
       <w:bookmarkEnd w:id="127"/>
       <w:bookmarkEnd w:id="128"/>
-      <w:bookmarkEnd w:id="129"/>
     </w:p>
     <w:p>
       <w:pPr>
@@ -16969,15 +17079,15 @@
       <w:pPr>
         <w:pStyle w:val="Heading4"/>
       </w:pPr>
-      <w:bookmarkStart w:id="130" w:name="_Java_API_Example"/>
-      <w:bookmarkStart w:id="131" w:name="_Java_Example"/>
-      <w:bookmarkStart w:id="132" w:name="_Toc268080307"/>
+      <w:bookmarkStart w:id="129" w:name="_Java_API_Example"/>
+      <w:bookmarkStart w:id="130" w:name="_Java_Example"/>
+      <w:bookmarkStart w:id="131" w:name="_Toc268080307"/>
+      <w:bookmarkEnd w:id="129"/>
       <w:bookmarkEnd w:id="130"/>
+      <w:r>
+        <w:t>Java Example</w:t>
+      </w:r>
       <w:bookmarkEnd w:id="131"/>
-      <w:r>
-        <w:t>Java Example</w:t>
-      </w:r>
-      <w:bookmarkEnd w:id="132"/>
       <w:r>
         <w:fldChar w:fldCharType="begin"/>
       </w:r>
@@ -17600,12 +17710,12 @@
       <w:pPr>
         <w:pStyle w:val="Heading4"/>
       </w:pPr>
-      <w:bookmarkStart w:id="133" w:name="_Toc268080308"/>
+      <w:bookmarkStart w:id="132" w:name="_Toc268080308"/>
       <w:r>
         <w:lastRenderedPageBreak/>
         <w:t>.NET API Example</w:t>
       </w:r>
-      <w:bookmarkEnd w:id="133"/>
+      <w:bookmarkEnd w:id="132"/>
       <w:r>
         <w:rPr>
           <w:highlight w:val="yellow"/>
@@ -18038,17 +18148,17 @@
       <w:pPr>
         <w:pStyle w:val="Heading3"/>
       </w:pPr>
-      <w:bookmarkStart w:id="134" w:name="_Dotnet_API_Example"/>
-      <w:bookmarkStart w:id="135" w:name="_Toc268080309"/>
-      <w:bookmarkStart w:id="136" w:name="_Toc412545928"/>
-      <w:bookmarkStart w:id="137" w:name="_Toc475007348"/>
+      <w:bookmarkStart w:id="133" w:name="_Dotnet_API_Example"/>
+      <w:bookmarkStart w:id="134" w:name="_Toc268080309"/>
+      <w:bookmarkStart w:id="135" w:name="_Toc412545928"/>
+      <w:bookmarkStart w:id="136" w:name="_Toc475007348"/>
+      <w:bookmarkEnd w:id="133"/>
+      <w:r>
+        <w:t>Moving to production</w:t>
+      </w:r>
       <w:bookmarkEnd w:id="134"/>
-      <w:r>
-        <w:t>Moving to production</w:t>
-      </w:r>
       <w:bookmarkEnd w:id="135"/>
       <w:bookmarkEnd w:id="136"/>
-      <w:bookmarkEnd w:id="137"/>
     </w:p>
     <w:p>
       <w:pPr>
@@ -18120,8 +18230,8 @@
       <w:r>
         <w:t>Then, go live!</w:t>
       </w:r>
-      <w:bookmarkStart w:id="138" w:name="_Toc268080310"/>
-      <w:bookmarkStart w:id="139" w:name="_Ref239823290"/>
+      <w:bookmarkStart w:id="137" w:name="_Toc268080310"/>
+      <w:bookmarkStart w:id="138" w:name="_Ref239823290"/>
       <w:r>
         <w:rPr>
           <w:rFonts w:eastAsia="MS Mincho"/>
@@ -18166,16 +18276,16 @@
           <w:rFonts w:eastAsia="MS Mincho"/>
         </w:rPr>
       </w:pPr>
-      <w:bookmarkStart w:id="140" w:name="_Toc412545929"/>
-      <w:bookmarkStart w:id="141" w:name="_Toc475007349"/>
+      <w:bookmarkStart w:id="139" w:name="_Toc412545929"/>
+      <w:bookmarkStart w:id="140" w:name="_Toc475007349"/>
       <w:r>
         <w:rPr>
           <w:rFonts w:eastAsia="MS Mincho"/>
         </w:rPr>
         <w:t>Appendices</w:t>
       </w:r>
+      <w:bookmarkEnd w:id="139"/>
       <w:bookmarkEnd w:id="140"/>
-      <w:bookmarkEnd w:id="141"/>
     </w:p>
     <w:p>
       <w:r>
@@ -18184,7 +18294,7 @@
         </w:rPr>
         <w:br w:type="page"/>
       </w:r>
-      <w:bookmarkEnd w:id="138"/>
+      <w:bookmarkEnd w:id="137"/>
     </w:p>
     <w:p>
       <w:pPr>
@@ -18193,9 +18303,9 @@
           <w:rFonts w:eastAsia="MS Mincho"/>
         </w:rPr>
       </w:pPr>
-      <w:bookmarkStart w:id="142" w:name="_Toc268080324"/>
-      <w:bookmarkStart w:id="143" w:name="_Toc412545930"/>
-      <w:bookmarkStart w:id="144" w:name="_Toc475007350"/>
+      <w:bookmarkStart w:id="141" w:name="_Toc268080324"/>
+      <w:bookmarkStart w:id="142" w:name="_Toc412545930"/>
+      <w:bookmarkStart w:id="143" w:name="_Toc475007350"/>
       <w:r>
         <w:rPr>
           <w:rFonts w:eastAsia="MS Mincho"/>
@@ -18236,27 +18346,27 @@
         </w:rPr>
         <w:t xml:space="preserve"> Parameters</w:t>
       </w:r>
-      <w:bookmarkEnd w:id="139"/>
+      <w:bookmarkEnd w:id="138"/>
+      <w:bookmarkEnd w:id="141"/>
       <w:bookmarkEnd w:id="142"/>
       <w:bookmarkEnd w:id="143"/>
+    </w:p>
+    <w:p>
+      <w:pPr>
+        <w:pStyle w:val="Heading2"/>
+      </w:pPr>
+      <w:bookmarkStart w:id="144" w:name="_Toc268080325"/>
+      <w:bookmarkStart w:id="145" w:name="_Toc412545931"/>
+      <w:bookmarkStart w:id="146" w:name="_Toc475007351"/>
+      <w:r>
+        <w:t xml:space="preserve">Request </w:t>
+      </w:r>
+      <w:r>
+        <w:t>Parameters</w:t>
+      </w:r>
       <w:bookmarkEnd w:id="144"/>
-    </w:p>
-    <w:p>
-      <w:pPr>
-        <w:pStyle w:val="Heading2"/>
-      </w:pPr>
-      <w:bookmarkStart w:id="145" w:name="_Toc268080325"/>
-      <w:bookmarkStart w:id="146" w:name="_Toc412545931"/>
-      <w:bookmarkStart w:id="147" w:name="_Toc475007351"/>
-      <w:r>
-        <w:t xml:space="preserve">Request </w:t>
-      </w:r>
-      <w:r>
-        <w:t>Parameters</w:t>
-      </w:r>
       <w:bookmarkEnd w:id="145"/>
       <w:bookmarkEnd w:id="146"/>
-      <w:bookmarkEnd w:id="147"/>
     </w:p>
     <w:p>
       <w:pPr>
@@ -27953,6 +28063,112 @@
                 <w:lang w:val="en-US"/>
               </w:rPr>
               <w:lastRenderedPageBreak/>
+              <w:t>AuthenticationRedirect</w:t>
+            </w:r>
+          </w:p>
+        </w:tc>
+        <w:tc>
+          <w:tcPr>
+            <w:tcW w:w="1276" w:type="dxa"/>
+          </w:tcPr>
+          <w:p>
+            <w:pPr>
+              <w:rPr>
+                <w:iCs/>
+              </w:rPr>
+            </w:pPr>
+            <w:r>
+              <w:rPr>
+                <w:iCs/>
+              </w:rPr>
+              <w:t>No</w:t>
+            </w:r>
+          </w:p>
+        </w:tc>
+        <w:tc>
+          <w:tcPr>
+            <w:tcW w:w="850" w:type="dxa"/>
+          </w:tcPr>
+          <w:p>
+            <w:pPr>
+              <w:rPr>
+                <w:rFonts w:ascii="Times New Roman" w:hAnsi="Times New Roman" w:cs="Times New Roman"/>
+                <w:lang w:eastAsia="sv-SE"/>
+              </w:rPr>
+            </w:pPr>
+            <w:r>
+              <w:rPr>
+                <w:rFonts w:ascii="Times New Roman" w:hAnsi="Times New Roman" w:cs="Times New Roman"/>
+                <w:lang w:eastAsia="sv-SE"/>
+              </w:rPr>
+              <w:t>AAP</w:t>
+            </w:r>
+          </w:p>
+        </w:tc>
+        <w:tc>
+          <w:tcPr>
+            <w:tcW w:w="2835" w:type="dxa"/>
+          </w:tcPr>
+          <w:p>
+            <w:r>
+              <w:t>It specifies whether the transaction would go through 2-step authentication flow or not</w:t>
+            </w:r>
+          </w:p>
+        </w:tc>
+        <w:tc>
+          <w:tcPr>
+            <w:tcW w:w="1560" w:type="dxa"/>
+          </w:tcPr>
+          <w:p>
+            <w:pPr>
+              <w:rPr>
+                <w:rFonts w:ascii="Times New Roman" w:hAnsi="Times New Roman" w:cs="Times New Roman"/>
+                <w:lang w:eastAsia="sv-SE"/>
+              </w:rPr>
+            </w:pPr>
+            <w:r>
+              <w:rPr>
+                <w:rFonts w:ascii="Times New Roman" w:hAnsi="Times New Roman" w:cs="Times New Roman"/>
+                <w:lang w:eastAsia="sv-SE"/>
+              </w:rPr>
+              <w:t>NOREDIRECT, REDIRECT, REDIRECTONLY</w:t>
+            </w:r>
+            <w:bookmarkStart w:id="147" w:name="_GoBack"/>
+            <w:bookmarkEnd w:id="147"/>
+          </w:p>
+        </w:tc>
+        <w:tc>
+          <w:tcPr>
+            <w:tcW w:w="1417" w:type="dxa"/>
+          </w:tcPr>
+          <w:p>
+            <w:pPr>
+              <w:rPr>
+                <w:rFonts w:ascii="Times New Roman" w:hAnsi="Times New Roman" w:cs="Times New Roman"/>
+                <w:lang w:eastAsia="sv-SE"/>
+              </w:rPr>
+            </w:pPr>
+          </w:p>
+        </w:tc>
+      </w:tr>
+      <w:tr>
+        <w:tc>
+          <w:tcPr>
+            <w:tcW w:w="1559" w:type="dxa"/>
+          </w:tcPr>
+          <w:p>
+            <w:pPr>
+              <w:pStyle w:val="HTMLPreformatted"/>
+              <w:rPr>
+                <w:rFonts w:ascii="Times New Roman" w:hAnsi="Times New Roman" w:cs="Times New Roman"/>
+                <w:lang w:val="en-US"/>
+              </w:rPr>
+            </w:pPr>
+            <w:r>
+              <w:rPr>
+                <w:rFonts w:ascii="Times New Roman" w:hAnsi="Times New Roman" w:cs="Times New Roman"/>
+                <w:lang w:val="en-US"/>
+              </w:rPr>
               <w:t>Line item ID</w:t>
             </w:r>
           </w:p>
@@ -28257,7 +28473,14 @@
               <w:rPr>
                 <w:iCs/>
               </w:rPr>
-              <w:t>For each line item a suffix is needed e.g. LIC_1</w:t>
+              <w:t xml:space="preserve">For each line item a </w:t>
+            </w:r>
+            <w:r>
+              <w:rPr>
+                <w:iCs/>
+              </w:rPr>
+              <w:lastRenderedPageBreak/>
+              <w:t>suffix is needed e.g. LIC_1</w:t>
             </w:r>
           </w:p>
         </w:tc>
@@ -28277,6 +28500,7 @@
                 <w:rFonts w:ascii="Times New Roman" w:hAnsi="Times New Roman" w:cs="Times New Roman"/>
                 <w:lang w:eastAsia="sv-SE"/>
               </w:rPr>
+              <w:lastRenderedPageBreak/>
               <w:t>Line item amount</w:t>
             </w:r>
           </w:p>
@@ -28679,6 +28903,7 @@
         <w:rPr>
           <w:rFonts w:ascii="Palatino Linotype" w:hAnsi="Palatino Linotype"/>
         </w:rPr>
+        <w:lastRenderedPageBreak/>
         <w:t xml:space="preserve">For </w:t>
       </w:r>
       <w:r>
@@ -34327,6 +34552,7 @@
         <w:r>
           <w:rPr>
             <w:noProof/>
+            <w:lang w:val="sv-SE" w:eastAsia="sv-SE"/>
           </w:rPr>
           <mc:AlternateContent>
             <mc:Choice Requires="wps">
@@ -34395,7 +34621,7 @@
             </mc:Choice>
             <mc:Fallback>
               <w:pict>
-                <v:shapetype w14:anchorId="51D7213A" id="_x0000_t32" coordsize="21600,21600" o:spt="32" o:oned="t" path="m,l21600,21600e" filled="f">
+                <v:shapetype w14:anchorId="08A19249" id="_x0000_t32" coordsize="21600,21600" o:spt="32" o:oned="t" path="m,l21600,21600e" filled="f">
                   <v:path arrowok="t" fillok="f" o:connecttype="none"/>
                   <o:lock v:ext="edit" shapetype="t"/>
                 </v:shapetype>
@@ -34417,7 +34643,7 @@
           <w:rPr>
             <w:noProof/>
           </w:rPr>
-          <w:t>5</w:t>
+          <w:t>49</w:t>
         </w:r>
         <w:r>
           <w:rPr>
@@ -34445,6 +34671,7 @@
     <w:r>
       <w:rPr>
         <w:noProof/>
+        <w:lang w:val="sv-SE" w:eastAsia="sv-SE"/>
       </w:rPr>
       <mc:AlternateContent>
         <mc:Choice Requires="wps">
@@ -34603,6 +34830,7 @@
     <w:r>
       <w:rPr>
         <w:noProof/>
+        <w:lang w:val="sv-SE" w:eastAsia="sv-SE"/>
       </w:rPr>
       <w:drawing>
         <wp:anchor distT="0" distB="0" distL="114300" distR="114300" simplePos="0" relativeHeight="251671552" behindDoc="1" locked="0" layoutInCell="1" allowOverlap="1">
@@ -34669,6 +34897,7 @@
     <w:r>
       <w:rPr>
         <w:noProof/>
+        <w:lang w:val="sv-SE" w:eastAsia="sv-SE"/>
       </w:rPr>
       <w:drawing>
         <wp:anchor distT="0" distB="0" distL="114300" distR="114300" simplePos="0" relativeHeight="251673600" behindDoc="0" locked="0" layoutInCell="1" allowOverlap="1">
@@ -34735,6 +34964,7 @@
     <w:r>
       <w:rPr>
         <w:noProof/>
+        <w:lang w:val="sv-SE" w:eastAsia="sv-SE"/>
       </w:rPr>
       <w:drawing>
         <wp:inline distT="0" distB="0" distL="0" distR="0">
@@ -34790,6 +35020,7 @@
     <w:r>
       <w:rPr>
         <w:noProof/>
+        <w:lang w:val="sv-SE" w:eastAsia="sv-SE"/>
       </w:rPr>
       <w:drawing>
         <wp:anchor distT="0" distB="0" distL="114300" distR="114300" simplePos="0" relativeHeight="251664384" behindDoc="1" locked="0" layoutInCell="1" allowOverlap="1">
@@ -34846,6 +35077,7 @@
     <w:r>
       <w:rPr>
         <w:noProof/>
+        <w:lang w:val="sv-SE" w:eastAsia="sv-SE"/>
       </w:rPr>
       <mc:AlternateContent>
         <mc:Choice Requires="wps">
@@ -41677,7 +41909,7 @@
 </file>
 
 <file path=customXml/itemProps1.xml><?xml version="1.0" encoding="utf-8"?>
-<ds:datastoreItem xmlns:ds="http://schemas.openxmlformats.org/officeDocument/2006/customXml" ds:itemID="{FF3FA6A0-1394-444B-A2DF-421E13F52867}">
+<ds:datastoreItem xmlns:ds="http://schemas.openxmlformats.org/officeDocument/2006/customXml" ds:itemID="{9DA776D0-B32A-44BC-8653-3F59D062A1A3}">
   <ds:schemaRefs>
     <ds:schemaRef ds:uri="http://schemas.openxmlformats.org/officeDocument/2006/bibliography"/>
   </ds:schemaRefs>

</xml_diff>

<commit_message>
PPJAVA-101 Extended description for authentication redirect parameters
</commit_message>
<xml_diff>
--- a/startkit/doc/Payment_Page_Integration_Manual_Digital_River.docx
+++ b/startkit/doc/Payment_Page_Integration_Manual_Digital_River.docx
@@ -1,6 +1,6 @@
 
 <file path=word/document.xml><?xml version="1.0" encoding="utf-8"?>
-<w:document xmlns:wpc="http://schemas.microsoft.com/office/word/2010/wordprocessingCanvas" xmlns:mc="http://schemas.openxmlformats.org/markup-compatibility/2006" xmlns:o="urn:schemas-microsoft-com:office:office" xmlns:r="http://schemas.openxmlformats.org/officeDocument/2006/relationships" xmlns:m="http://schemas.openxmlformats.org/officeDocument/2006/math" xmlns:v="urn:schemas-microsoft-com:vml" xmlns:wp14="http://schemas.microsoft.com/office/word/2010/wordprocessingDrawing" xmlns:wp="http://schemas.openxmlformats.org/drawingml/2006/wordprocessingDrawing" xmlns:w10="urn:schemas-microsoft-com:office:word" xmlns:w="http://schemas.openxmlformats.org/wordprocessingml/2006/main" xmlns:w14="http://schemas.microsoft.com/office/word/2010/wordml" xmlns:w15="http://schemas.microsoft.com/office/word/2012/wordml" xmlns:wpg="http://schemas.microsoft.com/office/word/2010/wordprocessingGroup" xmlns:wpi="http://schemas.microsoft.com/office/word/2010/wordprocessingInk" xmlns:wne="http://schemas.microsoft.com/office/word/2006/wordml" xmlns:wps="http://schemas.microsoft.com/office/word/2010/wordprocessingShape" mc:Ignorable="w14 w15 wp14">
+<w:document xmlns:wpc="http://schemas.microsoft.com/office/word/2010/wordprocessingCanvas" xmlns:cx="http://schemas.microsoft.com/office/drawing/2014/chartex" xmlns:cx1="http://schemas.microsoft.com/office/drawing/2015/9/8/chartex" xmlns:cx2="http://schemas.microsoft.com/office/drawing/2015/10/21/chartex" xmlns:cx3="http://schemas.microsoft.com/office/drawing/2016/5/9/chartex" xmlns:cx4="http://schemas.microsoft.com/office/drawing/2016/5/10/chartex" xmlns:cx5="http://schemas.microsoft.com/office/drawing/2016/5/11/chartex" xmlns:mc="http://schemas.openxmlformats.org/markup-compatibility/2006" xmlns:o="urn:schemas-microsoft-com:office:office" xmlns:r="http://schemas.openxmlformats.org/officeDocument/2006/relationships" xmlns:m="http://schemas.openxmlformats.org/officeDocument/2006/math" xmlns:v="urn:schemas-microsoft-com:vml" xmlns:wp14="http://schemas.microsoft.com/office/word/2010/wordprocessingDrawing" xmlns:wp="http://schemas.openxmlformats.org/drawingml/2006/wordprocessingDrawing" xmlns:w10="urn:schemas-microsoft-com:office:word" xmlns:w="http://schemas.openxmlformats.org/wordprocessingml/2006/main" xmlns:w14="http://schemas.microsoft.com/office/word/2010/wordml" xmlns:w15="http://schemas.microsoft.com/office/word/2012/wordml" xmlns:w16se="http://schemas.microsoft.com/office/word/2015/wordml/symex" xmlns:wpg="http://schemas.microsoft.com/office/word/2010/wordprocessingGroup" xmlns:wpi="http://schemas.microsoft.com/office/word/2010/wordprocessingInk" xmlns:wne="http://schemas.microsoft.com/office/word/2006/wordml" xmlns:wps="http://schemas.microsoft.com/office/word/2010/wordprocessingShape" mc:Ignorable="w14 w15 w16se wp14">
   <w:body>
     <w:p>
       <w:r>
@@ -31,7 +31,6 @@
           <w:docPartUnique/>
         </w:docPartObj>
       </w:sdtPr>
-      <w:sdtEndPr/>
       <w:sdtContent>
         <w:p>
           <w:pPr>
@@ -5613,7 +5612,13 @@
               <w:rPr>
                 <w:rFonts w:ascii="Calibri" w:hAnsi="Calibri"/>
               </w:rPr>
-              <w:t>2017-06-08</w:t>
+              <w:t>2017-06-</w:t>
+            </w:r>
+            <w:r>
+              <w:rPr>
+                <w:rFonts w:ascii="Calibri" w:hAnsi="Calibri"/>
+              </w:rPr>
+              <w:t>12</w:t>
             </w:r>
           </w:p>
         </w:tc>
@@ -9186,16 +9191,6 @@
       <w:pPr>
         <w:pStyle w:val="Heading4"/>
       </w:pPr>
-    </w:p>
-    <w:p>
-      <w:pPr>
-        <w:pStyle w:val="Heading4"/>
-      </w:pPr>
-    </w:p>
-    <w:p>
-      <w:pPr>
-        <w:pStyle w:val="Heading4"/>
-      </w:pPr>
       <w:r>
         <w:t>EFT: Hosted result page</w:t>
       </w:r>
@@ -9206,7 +9201,11 @@
         <w:ind w:left="720"/>
       </w:pPr>
       <w:r>
-        <w:t xml:space="preserve">Digital River World Payments can also host the result page (5) in which case the customer is not directed back to merchant’s site once order has been placed. Payment Page will instead redirect the customer to a locally hosted result page. This page is built and selected the same way as the payment page. The result template is selected the same way as the payment template. </w:t>
+        <w:t xml:space="preserve">Digital River World Payments can also host the result page (5) in which case the customer is not directed back to merchant’s site once order has been placed. Payment Page will instead redirect </w:t>
+      </w:r>
+      <w:r>
+        <w:lastRenderedPageBreak/>
+        <w:t xml:space="preserve">the customer to a locally hosted result page. This page is built and selected the same way as the payment page. The result template is selected the same way as the payment template. </w:t>
       </w:r>
     </w:p>
     <w:p>
@@ -11887,27 +11886,14 @@
       <w:r>
         <w:t xml:space="preserve">Figure </w:t>
       </w:r>
-      <w:r>
-        <w:fldChar w:fldCharType="begin"/>
-      </w:r>
-      <w:r>
-        <w:instrText xml:space="preserve"> SEQ Figure \* ARABIC </w:instrText>
-      </w:r>
-      <w:r>
-        <w:fldChar w:fldCharType="separate"/>
-      </w:r>
-      <w:r>
-        <w:rPr>
-          <w:noProof/>
-        </w:rPr>
-        <w:t>1</w:t>
-      </w:r>
-      <w:r>
-        <w:rPr>
-          <w:noProof/>
-        </w:rPr>
-        <w:fldChar w:fldCharType="end"/>
-      </w:r>
+      <w:fldSimple w:instr=" SEQ Figure \* ARABIC ">
+        <w:r>
+          <w:rPr>
+            <w:noProof/>
+          </w:rPr>
+          <w:t>1</w:t>
+        </w:r>
+      </w:fldSimple>
       <w:r>
         <w:t>. Examples of customized pages created in Page Builder</w:t>
       </w:r>
@@ -18358,6 +18344,8 @@
       <w:bookmarkStart w:id="144" w:name="_Toc268080325"/>
       <w:bookmarkStart w:id="145" w:name="_Toc412545931"/>
       <w:bookmarkStart w:id="146" w:name="_Toc475007351"/>
+      <w:bookmarkStart w:id="147" w:name="_GoBack"/>
+      <w:bookmarkEnd w:id="147"/>
       <w:r>
         <w:t xml:space="preserve">Request </w:t>
       </w:r>
@@ -26772,7 +26760,6 @@
                 <w:rFonts w:ascii="Times New Roman" w:hAnsi="Times New Roman" w:cs="Times New Roman"/>
                 <w:lang w:val="en-US"/>
               </w:rPr>
-              <w:lastRenderedPageBreak/>
               <w:t>Billing</w:t>
             </w:r>
             <w:r>
@@ -28062,7 +28049,6 @@
                 <w:rFonts w:ascii="Times New Roman" w:hAnsi="Times New Roman" w:cs="Times New Roman"/>
                 <w:lang w:val="en-US"/>
               </w:rPr>
-              <w:lastRenderedPageBreak/>
               <w:t>AuthenticationRedirect</w:t>
             </w:r>
           </w:p>
@@ -28131,10 +28117,73 @@
                 <w:rFonts w:ascii="Times New Roman" w:hAnsi="Times New Roman" w:cs="Times New Roman"/>
                 <w:lang w:eastAsia="sv-SE"/>
               </w:rPr>
-              <w:t>NOREDIRECT, REDIRECT, REDIRECTONLY</w:t>
-            </w:r>
-            <w:bookmarkStart w:id="147" w:name="_GoBack"/>
-            <w:bookmarkEnd w:id="147"/>
+              <w:t>REDIRECT: Client accepts receiving an authentication redirect in the response.</w:t>
+            </w:r>
+          </w:p>
+          <w:p>
+            <w:pPr>
+              <w:rPr>
+                <w:rFonts w:ascii="Times New Roman" w:hAnsi="Times New Roman" w:cs="Times New Roman"/>
+                <w:lang w:eastAsia="sv-SE"/>
+              </w:rPr>
+            </w:pPr>
+            <w:r>
+              <w:rPr>
+                <w:rFonts w:ascii="Times New Roman" w:hAnsi="Times New Roman" w:cs="Times New Roman"/>
+                <w:lang w:eastAsia="sv-SE"/>
+              </w:rPr>
+              <w:t>NOREDIRECT: Client does not accept an authentication redirect in the response</w:t>
+            </w:r>
+            <w:r>
+              <w:rPr>
+                <w:rFonts w:ascii="Times New Roman" w:hAnsi="Times New Roman" w:cs="Times New Roman"/>
+                <w:lang w:eastAsia="sv-SE"/>
+              </w:rPr>
+              <w:t xml:space="preserve">. This is </w:t>
+            </w:r>
+            <w:r>
+              <w:rPr>
+                <w:rFonts w:ascii="Times New Roman" w:hAnsi="Times New Roman" w:cs="Times New Roman"/>
+                <w:lang w:eastAsia="sv-SE"/>
+              </w:rPr>
+              <w:t xml:space="preserve">the </w:t>
+            </w:r>
+            <w:r>
+              <w:rPr>
+                <w:rFonts w:ascii="Times New Roman" w:hAnsi="Times New Roman" w:cs="Times New Roman"/>
+                <w:lang w:eastAsia="sv-SE"/>
+              </w:rPr>
+              <w:t>default behavior</w:t>
+            </w:r>
+            <w:r>
+              <w:rPr>
+                <w:rFonts w:ascii="Times New Roman" w:hAnsi="Times New Roman" w:cs="Times New Roman"/>
+                <w:lang w:eastAsia="sv-SE"/>
+              </w:rPr>
+              <w:t>.</w:t>
+            </w:r>
+          </w:p>
+          <w:p>
+            <w:pPr>
+              <w:rPr>
+                <w:rFonts w:ascii="Times New Roman" w:hAnsi="Times New Roman" w:cs="Times New Roman"/>
+                <w:lang w:eastAsia="sv-SE"/>
+              </w:rPr>
+            </w:pPr>
+            <w:r>
+              <w:rPr>
+                <w:rFonts w:ascii="Times New Roman" w:hAnsi="Times New Roman" w:cs="Times New Roman"/>
+                <w:lang w:eastAsia="sv-SE"/>
+              </w:rPr>
+              <w:t>REDIRECTONLY: Only receive an authentication redirect and have no payment transaction executed</w:t>
+            </w:r>
+            <w:r>
+              <w:rPr>
+                <w:rFonts w:ascii="Times New Roman" w:hAnsi="Times New Roman" w:cs="Times New Roman"/>
+                <w:lang w:eastAsia="sv-SE"/>
+              </w:rPr>
+              <w:t>.</w:t>
+            </w:r>
           </w:p>
         </w:tc>
         <w:tc>
@@ -28220,7 +28269,14 @@
               <w:rPr>
                 <w:iCs/>
               </w:rPr>
-              <w:t>For each line item a suffix is needed e.g. LIA_1</w:t>
+              <w:t xml:space="preserve">For each line item a suffix is needed </w:t>
+            </w:r>
+            <w:r>
+              <w:rPr>
+                <w:iCs/>
+              </w:rPr>
+              <w:lastRenderedPageBreak/>
+              <w:t>e.g. LIA_1</w:t>
             </w:r>
           </w:p>
         </w:tc>
@@ -28240,6 +28296,7 @@
                 <w:rFonts w:ascii="Times New Roman" w:hAnsi="Times New Roman" w:cs="Times New Roman"/>
                 <w:lang w:eastAsia="sv-SE"/>
               </w:rPr>
+              <w:lastRenderedPageBreak/>
               <w:t xml:space="preserve">Line item ID. </w:t>
             </w:r>
           </w:p>
@@ -28473,14 +28530,7 @@
               <w:rPr>
                 <w:iCs/>
               </w:rPr>
-              <w:t xml:space="preserve">For each line item a </w:t>
-            </w:r>
-            <w:r>
-              <w:rPr>
-                <w:iCs/>
-              </w:rPr>
-              <w:lastRenderedPageBreak/>
-              <w:t>suffix is needed e.g. LIC_1</w:t>
+              <w:t>For each line item a suffix is needed e.g. LIC_1</w:t>
             </w:r>
           </w:p>
         </w:tc>
@@ -28500,7 +28550,6 @@
                 <w:rFonts w:ascii="Times New Roman" w:hAnsi="Times New Roman" w:cs="Times New Roman"/>
                 <w:lang w:eastAsia="sv-SE"/>
               </w:rPr>
-              <w:lastRenderedPageBreak/>
               <w:t>Line item amount</w:t>
             </w:r>
           </w:p>
@@ -28550,7 +28599,6 @@
                 <w:rFonts w:ascii="Times New Roman" w:hAnsi="Times New Roman" w:cs="Times New Roman"/>
                 <w:lang w:val="en-US"/>
               </w:rPr>
-              <w:lastRenderedPageBreak/>
               <w:t>Line item quantity</w:t>
             </w:r>
           </w:p>
@@ -28721,7 +28769,14 @@
               <w:rPr>
                 <w:iCs/>
               </w:rPr>
-              <w:t>For each line item a suffix is needed e.g. LIE_1</w:t>
+              <w:t xml:space="preserve">For each line </w:t>
+            </w:r>
+            <w:r>
+              <w:rPr>
+                <w:iCs/>
+              </w:rPr>
+              <w:lastRenderedPageBreak/>
+              <w:t>item a suffix is needed e.g. LIE_1</w:t>
             </w:r>
           </w:p>
         </w:tc>
@@ -28741,6 +28796,7 @@
                 <w:rFonts w:ascii="Times New Roman" w:hAnsi="Times New Roman" w:cs="Times New Roman"/>
                 <w:lang w:eastAsia="sv-SE"/>
               </w:rPr>
+              <w:lastRenderedPageBreak/>
               <w:t>Line item tax amount</w:t>
             </w:r>
           </w:p>
@@ -28903,7 +28959,6 @@
         <w:rPr>
           <w:rFonts w:ascii="Palatino Linotype" w:hAnsi="Palatino Linotype"/>
         </w:rPr>
-        <w:lastRenderedPageBreak/>
         <w:t xml:space="preserve">For </w:t>
       </w:r>
       <w:r>
@@ -34498,7 +34553,7 @@
 </file>
 
 <file path=word/endnotes.xml><?xml version="1.0" encoding="utf-8"?>
-<w:endnotes xmlns:wpc="http://schemas.microsoft.com/office/word/2010/wordprocessingCanvas" xmlns:mc="http://schemas.openxmlformats.org/markup-compatibility/2006" xmlns:o="urn:schemas-microsoft-com:office:office" xmlns:r="http://schemas.openxmlformats.org/officeDocument/2006/relationships" xmlns:m="http://schemas.openxmlformats.org/officeDocument/2006/math" xmlns:v="urn:schemas-microsoft-com:vml" xmlns:wp14="http://schemas.microsoft.com/office/word/2010/wordprocessingDrawing" xmlns:wp="http://schemas.openxmlformats.org/drawingml/2006/wordprocessingDrawing" xmlns:w10="urn:schemas-microsoft-com:office:word" xmlns:w="http://schemas.openxmlformats.org/wordprocessingml/2006/main" xmlns:w14="http://schemas.microsoft.com/office/word/2010/wordml" xmlns:w15="http://schemas.microsoft.com/office/word/2012/wordml" xmlns:wpg="http://schemas.microsoft.com/office/word/2010/wordprocessingGroup" xmlns:wpi="http://schemas.microsoft.com/office/word/2010/wordprocessingInk" xmlns:wne="http://schemas.microsoft.com/office/word/2006/wordml" xmlns:wps="http://schemas.microsoft.com/office/word/2010/wordprocessingShape" mc:Ignorable="w14 w15 wp14">
+<w:endnotes xmlns:wpc="http://schemas.microsoft.com/office/word/2010/wordprocessingCanvas" xmlns:cx="http://schemas.microsoft.com/office/drawing/2014/chartex" xmlns:cx1="http://schemas.microsoft.com/office/drawing/2015/9/8/chartex" xmlns:cx2="http://schemas.microsoft.com/office/drawing/2015/10/21/chartex" xmlns:cx3="http://schemas.microsoft.com/office/drawing/2016/5/9/chartex" xmlns:cx4="http://schemas.microsoft.com/office/drawing/2016/5/10/chartex" xmlns:cx5="http://schemas.microsoft.com/office/drawing/2016/5/11/chartex" xmlns:mc="http://schemas.openxmlformats.org/markup-compatibility/2006" xmlns:o="urn:schemas-microsoft-com:office:office" xmlns:r="http://schemas.openxmlformats.org/officeDocument/2006/relationships" xmlns:m="http://schemas.openxmlformats.org/officeDocument/2006/math" xmlns:v="urn:schemas-microsoft-com:vml" xmlns:wp14="http://schemas.microsoft.com/office/word/2010/wordprocessingDrawing" xmlns:wp="http://schemas.openxmlformats.org/drawingml/2006/wordprocessingDrawing" xmlns:w10="urn:schemas-microsoft-com:office:word" xmlns:w="http://schemas.openxmlformats.org/wordprocessingml/2006/main" xmlns:w14="http://schemas.microsoft.com/office/word/2010/wordml" xmlns:w15="http://schemas.microsoft.com/office/word/2012/wordml" xmlns:w16se="http://schemas.microsoft.com/office/word/2015/wordml/symex" xmlns:wpg="http://schemas.microsoft.com/office/word/2010/wordprocessingGroup" xmlns:wpi="http://schemas.microsoft.com/office/word/2010/wordprocessingInk" xmlns:wne="http://schemas.microsoft.com/office/word/2006/wordml" xmlns:wps="http://schemas.microsoft.com/office/word/2010/wordprocessingShape" mc:Ignorable="w14 w15 w16se wp14">
   <w:endnote w:type="separator" w:id="-1">
     <w:p>
       <w:pPr>
@@ -34523,7 +34578,7 @@
 </file>
 
 <file path=word/footer1.xml><?xml version="1.0" encoding="utf-8"?>
-<w:ftr xmlns:wpc="http://schemas.microsoft.com/office/word/2010/wordprocessingCanvas" xmlns:mc="http://schemas.openxmlformats.org/markup-compatibility/2006" xmlns:o="urn:schemas-microsoft-com:office:office" xmlns:r="http://schemas.openxmlformats.org/officeDocument/2006/relationships" xmlns:m="http://schemas.openxmlformats.org/officeDocument/2006/math" xmlns:v="urn:schemas-microsoft-com:vml" xmlns:wp14="http://schemas.microsoft.com/office/word/2010/wordprocessingDrawing" xmlns:wp="http://schemas.openxmlformats.org/drawingml/2006/wordprocessingDrawing" xmlns:w10="urn:schemas-microsoft-com:office:word" xmlns:w="http://schemas.openxmlformats.org/wordprocessingml/2006/main" xmlns:w14="http://schemas.microsoft.com/office/word/2010/wordml" xmlns:w15="http://schemas.microsoft.com/office/word/2012/wordml" xmlns:wpg="http://schemas.microsoft.com/office/word/2010/wordprocessingGroup" xmlns:wpi="http://schemas.microsoft.com/office/word/2010/wordprocessingInk" xmlns:wne="http://schemas.microsoft.com/office/word/2006/wordml" xmlns:wps="http://schemas.microsoft.com/office/word/2010/wordprocessingShape" mc:Ignorable="w14 w15 wp14">
+<w:ftr xmlns:wpc="http://schemas.microsoft.com/office/word/2010/wordprocessingCanvas" xmlns:cx="http://schemas.microsoft.com/office/drawing/2014/chartex" xmlns:cx1="http://schemas.microsoft.com/office/drawing/2015/9/8/chartex" xmlns:cx2="http://schemas.microsoft.com/office/drawing/2015/10/21/chartex" xmlns:cx3="http://schemas.microsoft.com/office/drawing/2016/5/9/chartex" xmlns:cx4="http://schemas.microsoft.com/office/drawing/2016/5/10/chartex" xmlns:cx5="http://schemas.microsoft.com/office/drawing/2016/5/11/chartex" xmlns:mc="http://schemas.openxmlformats.org/markup-compatibility/2006" xmlns:o="urn:schemas-microsoft-com:office:office" xmlns:r="http://schemas.openxmlformats.org/officeDocument/2006/relationships" xmlns:m="http://schemas.openxmlformats.org/officeDocument/2006/math" xmlns:v="urn:schemas-microsoft-com:vml" xmlns:wp14="http://schemas.microsoft.com/office/word/2010/wordprocessingDrawing" xmlns:wp="http://schemas.openxmlformats.org/drawingml/2006/wordprocessingDrawing" xmlns:w10="urn:schemas-microsoft-com:office:word" xmlns:w="http://schemas.openxmlformats.org/wordprocessingml/2006/main" xmlns:w14="http://schemas.microsoft.com/office/word/2010/wordml" xmlns:w15="http://schemas.microsoft.com/office/word/2012/wordml" xmlns:w16se="http://schemas.microsoft.com/office/word/2015/wordml/symex" xmlns:wpg="http://schemas.microsoft.com/office/word/2010/wordprocessingGroup" xmlns:wpi="http://schemas.microsoft.com/office/word/2010/wordprocessingInk" xmlns:wne="http://schemas.microsoft.com/office/word/2006/wordml" xmlns:wps="http://schemas.microsoft.com/office/word/2010/wordprocessingShape" mc:Ignorable="w14 w15 w16se wp14">
   <w:p>
     <w:pPr>
       <w:pStyle w:val="Footer"/>
@@ -34538,7 +34593,6 @@
         <w:docPartUnique/>
       </w:docPartObj>
     </w:sdtPr>
-    <w:sdtEndPr/>
     <w:sdtContent>
       <w:p>
         <w:pPr>
@@ -34621,7 +34675,7 @@
             </mc:Choice>
             <mc:Fallback>
               <w:pict>
-                <v:shapetype w14:anchorId="08A19249" id="_x0000_t32" coordsize="21600,21600" o:spt="32" o:oned="t" path="m,l21600,21600e" filled="f">
+                <v:shapetype w14:anchorId="48C3E018" id="_x0000_t32" coordsize="21600,21600" o:spt="32" o:oned="t" path="m,l21600,21600e" filled="f">
                   <v:path arrowok="t" fillok="f" o:connecttype="none"/>
                   <o:lock v:ext="edit" shapetype="t"/>
                 </v:shapetype>
@@ -34643,7 +34697,7 @@
           <w:rPr>
             <w:noProof/>
           </w:rPr>
-          <w:t>49</w:t>
+          <w:t>47</w:t>
         </w:r>
         <w:r>
           <w:rPr>
@@ -34663,7 +34717,7 @@
 </file>
 
 <file path=word/footer2.xml><?xml version="1.0" encoding="utf-8"?>
-<w:ftr xmlns:wpc="http://schemas.microsoft.com/office/word/2010/wordprocessingCanvas" xmlns:mc="http://schemas.openxmlformats.org/markup-compatibility/2006" xmlns:o="urn:schemas-microsoft-com:office:office" xmlns:r="http://schemas.openxmlformats.org/officeDocument/2006/relationships" xmlns:m="http://schemas.openxmlformats.org/officeDocument/2006/math" xmlns:v="urn:schemas-microsoft-com:vml" xmlns:wp14="http://schemas.microsoft.com/office/word/2010/wordprocessingDrawing" xmlns:wp="http://schemas.openxmlformats.org/drawingml/2006/wordprocessingDrawing" xmlns:w10="urn:schemas-microsoft-com:office:word" xmlns:w="http://schemas.openxmlformats.org/wordprocessingml/2006/main" xmlns:w14="http://schemas.microsoft.com/office/word/2010/wordml" xmlns:w15="http://schemas.microsoft.com/office/word/2012/wordml" xmlns:wpg="http://schemas.microsoft.com/office/word/2010/wordprocessingGroup" xmlns:wpi="http://schemas.microsoft.com/office/word/2010/wordprocessingInk" xmlns:wne="http://schemas.microsoft.com/office/word/2006/wordml" xmlns:wps="http://schemas.microsoft.com/office/word/2010/wordprocessingShape" mc:Ignorable="w14 w15 wp14">
+<w:ftr xmlns:wpc="http://schemas.microsoft.com/office/word/2010/wordprocessingCanvas" xmlns:cx="http://schemas.microsoft.com/office/drawing/2014/chartex" xmlns:cx1="http://schemas.microsoft.com/office/drawing/2015/9/8/chartex" xmlns:cx2="http://schemas.microsoft.com/office/drawing/2015/10/21/chartex" xmlns:cx3="http://schemas.microsoft.com/office/drawing/2016/5/9/chartex" xmlns:cx4="http://schemas.microsoft.com/office/drawing/2016/5/10/chartex" xmlns:cx5="http://schemas.microsoft.com/office/drawing/2016/5/11/chartex" xmlns:mc="http://schemas.openxmlformats.org/markup-compatibility/2006" xmlns:o="urn:schemas-microsoft-com:office:office" xmlns:r="http://schemas.openxmlformats.org/officeDocument/2006/relationships" xmlns:m="http://schemas.openxmlformats.org/officeDocument/2006/math" xmlns:v="urn:schemas-microsoft-com:vml" xmlns:wp14="http://schemas.microsoft.com/office/word/2010/wordprocessingDrawing" xmlns:wp="http://schemas.openxmlformats.org/drawingml/2006/wordprocessingDrawing" xmlns:w10="urn:schemas-microsoft-com:office:word" xmlns:w="http://schemas.openxmlformats.org/wordprocessingml/2006/main" xmlns:w14="http://schemas.microsoft.com/office/word/2010/wordml" xmlns:w15="http://schemas.microsoft.com/office/word/2012/wordml" xmlns:w16se="http://schemas.microsoft.com/office/word/2015/wordml/symex" xmlns:wpg="http://schemas.microsoft.com/office/word/2010/wordprocessingGroup" xmlns:wpi="http://schemas.microsoft.com/office/word/2010/wordprocessingInk" xmlns:wne="http://schemas.microsoft.com/office/word/2006/wordml" xmlns:wps="http://schemas.microsoft.com/office/word/2010/wordprocessingShape" mc:Ignorable="w14 w15 w16se wp14">
   <w:p>
     <w:pPr>
       <w:pStyle w:val="Footer"/>
@@ -34796,7 +34850,7 @@
 </file>
 
 <file path=word/footnotes.xml><?xml version="1.0" encoding="utf-8"?>
-<w:footnotes xmlns:wpc="http://schemas.microsoft.com/office/word/2010/wordprocessingCanvas" xmlns:mc="http://schemas.openxmlformats.org/markup-compatibility/2006" xmlns:o="urn:schemas-microsoft-com:office:office" xmlns:r="http://schemas.openxmlformats.org/officeDocument/2006/relationships" xmlns:m="http://schemas.openxmlformats.org/officeDocument/2006/math" xmlns:v="urn:schemas-microsoft-com:vml" xmlns:wp14="http://schemas.microsoft.com/office/word/2010/wordprocessingDrawing" xmlns:wp="http://schemas.openxmlformats.org/drawingml/2006/wordprocessingDrawing" xmlns:w10="urn:schemas-microsoft-com:office:word" xmlns:w="http://schemas.openxmlformats.org/wordprocessingml/2006/main" xmlns:w14="http://schemas.microsoft.com/office/word/2010/wordml" xmlns:w15="http://schemas.microsoft.com/office/word/2012/wordml" xmlns:wpg="http://schemas.microsoft.com/office/word/2010/wordprocessingGroup" xmlns:wpi="http://schemas.microsoft.com/office/word/2010/wordprocessingInk" xmlns:wne="http://schemas.microsoft.com/office/word/2006/wordml" xmlns:wps="http://schemas.microsoft.com/office/word/2010/wordprocessingShape" mc:Ignorable="w14 w15 wp14">
+<w:footnotes xmlns:wpc="http://schemas.microsoft.com/office/word/2010/wordprocessingCanvas" xmlns:cx="http://schemas.microsoft.com/office/drawing/2014/chartex" xmlns:cx1="http://schemas.microsoft.com/office/drawing/2015/9/8/chartex" xmlns:cx2="http://schemas.microsoft.com/office/drawing/2015/10/21/chartex" xmlns:cx3="http://schemas.microsoft.com/office/drawing/2016/5/9/chartex" xmlns:cx4="http://schemas.microsoft.com/office/drawing/2016/5/10/chartex" xmlns:cx5="http://schemas.microsoft.com/office/drawing/2016/5/11/chartex" xmlns:mc="http://schemas.openxmlformats.org/markup-compatibility/2006" xmlns:o="urn:schemas-microsoft-com:office:office" xmlns:r="http://schemas.openxmlformats.org/officeDocument/2006/relationships" xmlns:m="http://schemas.openxmlformats.org/officeDocument/2006/math" xmlns:v="urn:schemas-microsoft-com:vml" xmlns:wp14="http://schemas.microsoft.com/office/word/2010/wordprocessingDrawing" xmlns:wp="http://schemas.openxmlformats.org/drawingml/2006/wordprocessingDrawing" xmlns:w10="urn:schemas-microsoft-com:office:word" xmlns:w="http://schemas.openxmlformats.org/wordprocessingml/2006/main" xmlns:w14="http://schemas.microsoft.com/office/word/2010/wordml" xmlns:w15="http://schemas.microsoft.com/office/word/2012/wordml" xmlns:w16se="http://schemas.microsoft.com/office/word/2015/wordml/symex" xmlns:wpg="http://schemas.microsoft.com/office/word/2010/wordprocessingGroup" xmlns:wpi="http://schemas.microsoft.com/office/word/2010/wordprocessingInk" xmlns:wne="http://schemas.microsoft.com/office/word/2006/wordml" xmlns:wps="http://schemas.microsoft.com/office/word/2010/wordprocessingShape" mc:Ignorable="w14 w15 w16se wp14">
   <w:footnote w:type="separator" w:id="-1">
     <w:p>
       <w:pPr>
@@ -34821,7 +34875,7 @@
 </file>
 
 <file path=word/header1.xml><?xml version="1.0" encoding="utf-8"?>
-<w:hdr xmlns:wpc="http://schemas.microsoft.com/office/word/2010/wordprocessingCanvas" xmlns:mc="http://schemas.openxmlformats.org/markup-compatibility/2006" xmlns:o="urn:schemas-microsoft-com:office:office" xmlns:r="http://schemas.openxmlformats.org/officeDocument/2006/relationships" xmlns:m="http://schemas.openxmlformats.org/officeDocument/2006/math" xmlns:v="urn:schemas-microsoft-com:vml" xmlns:wp14="http://schemas.microsoft.com/office/word/2010/wordprocessingDrawing" xmlns:wp="http://schemas.openxmlformats.org/drawingml/2006/wordprocessingDrawing" xmlns:w10="urn:schemas-microsoft-com:office:word" xmlns:w="http://schemas.openxmlformats.org/wordprocessingml/2006/main" xmlns:w14="http://schemas.microsoft.com/office/word/2010/wordml" xmlns:w15="http://schemas.microsoft.com/office/word/2012/wordml" xmlns:wpg="http://schemas.microsoft.com/office/word/2010/wordprocessingGroup" xmlns:wpi="http://schemas.microsoft.com/office/word/2010/wordprocessingInk" xmlns:wne="http://schemas.microsoft.com/office/word/2006/wordml" xmlns:wps="http://schemas.microsoft.com/office/word/2010/wordprocessingShape" mc:Ignorable="w14 w15 wp14">
+<w:hdr xmlns:wpc="http://schemas.microsoft.com/office/word/2010/wordprocessingCanvas" xmlns:cx="http://schemas.microsoft.com/office/drawing/2014/chartex" xmlns:cx1="http://schemas.microsoft.com/office/drawing/2015/9/8/chartex" xmlns:cx2="http://schemas.microsoft.com/office/drawing/2015/10/21/chartex" xmlns:cx3="http://schemas.microsoft.com/office/drawing/2016/5/9/chartex" xmlns:cx4="http://schemas.microsoft.com/office/drawing/2016/5/10/chartex" xmlns:cx5="http://schemas.microsoft.com/office/drawing/2016/5/11/chartex" xmlns:mc="http://schemas.openxmlformats.org/markup-compatibility/2006" xmlns:o="urn:schemas-microsoft-com:office:office" xmlns:r="http://schemas.openxmlformats.org/officeDocument/2006/relationships" xmlns:m="http://schemas.openxmlformats.org/officeDocument/2006/math" xmlns:v="urn:schemas-microsoft-com:vml" xmlns:wp14="http://schemas.microsoft.com/office/word/2010/wordprocessingDrawing" xmlns:wp="http://schemas.openxmlformats.org/drawingml/2006/wordprocessingDrawing" xmlns:w10="urn:schemas-microsoft-com:office:word" xmlns:w="http://schemas.openxmlformats.org/wordprocessingml/2006/main" xmlns:w14="http://schemas.microsoft.com/office/word/2010/wordml" xmlns:w15="http://schemas.microsoft.com/office/word/2012/wordml" xmlns:w16se="http://schemas.microsoft.com/office/word/2015/wordml/symex" xmlns:wpg="http://schemas.microsoft.com/office/word/2010/wordprocessingGroup" xmlns:wpi="http://schemas.microsoft.com/office/word/2010/wordprocessingInk" xmlns:wne="http://schemas.microsoft.com/office/word/2006/wordml" xmlns:wps="http://schemas.microsoft.com/office/word/2010/wordprocessingShape" mc:Ignorable="w14 w15 w16se wp14">
   <w:p>
     <w:pPr>
       <w:pStyle w:val="Header"/>
@@ -35012,7 +35066,7 @@
 </file>
 
 <file path=word/header2.xml><?xml version="1.0" encoding="utf-8"?>
-<w:hdr xmlns:wpc="http://schemas.microsoft.com/office/word/2010/wordprocessingCanvas" xmlns:mc="http://schemas.openxmlformats.org/markup-compatibility/2006" xmlns:o="urn:schemas-microsoft-com:office:office" xmlns:r="http://schemas.openxmlformats.org/officeDocument/2006/relationships" xmlns:m="http://schemas.openxmlformats.org/officeDocument/2006/math" xmlns:v="urn:schemas-microsoft-com:vml" xmlns:wp14="http://schemas.microsoft.com/office/word/2010/wordprocessingDrawing" xmlns:wp="http://schemas.openxmlformats.org/drawingml/2006/wordprocessingDrawing" xmlns:w10="urn:schemas-microsoft-com:office:word" xmlns:w="http://schemas.openxmlformats.org/wordprocessingml/2006/main" xmlns:w14="http://schemas.microsoft.com/office/word/2010/wordml" xmlns:w15="http://schemas.microsoft.com/office/word/2012/wordml" xmlns:wpg="http://schemas.microsoft.com/office/word/2010/wordprocessingGroup" xmlns:wpi="http://schemas.microsoft.com/office/word/2010/wordprocessingInk" xmlns:wne="http://schemas.microsoft.com/office/word/2006/wordml" xmlns:wps="http://schemas.microsoft.com/office/word/2010/wordprocessingShape" mc:Ignorable="w14 w15 wp14">
+<w:hdr xmlns:wpc="http://schemas.microsoft.com/office/word/2010/wordprocessingCanvas" xmlns:cx="http://schemas.microsoft.com/office/drawing/2014/chartex" xmlns:cx1="http://schemas.microsoft.com/office/drawing/2015/9/8/chartex" xmlns:cx2="http://schemas.microsoft.com/office/drawing/2015/10/21/chartex" xmlns:cx3="http://schemas.microsoft.com/office/drawing/2016/5/9/chartex" xmlns:cx4="http://schemas.microsoft.com/office/drawing/2016/5/10/chartex" xmlns:cx5="http://schemas.microsoft.com/office/drawing/2016/5/11/chartex" xmlns:mc="http://schemas.openxmlformats.org/markup-compatibility/2006" xmlns:o="urn:schemas-microsoft-com:office:office" xmlns:r="http://schemas.openxmlformats.org/officeDocument/2006/relationships" xmlns:m="http://schemas.openxmlformats.org/officeDocument/2006/math" xmlns:v="urn:schemas-microsoft-com:vml" xmlns:wp14="http://schemas.microsoft.com/office/word/2010/wordprocessingDrawing" xmlns:wp="http://schemas.openxmlformats.org/drawingml/2006/wordprocessingDrawing" xmlns:w10="urn:schemas-microsoft-com:office:word" xmlns:w="http://schemas.openxmlformats.org/wordprocessingml/2006/main" xmlns:w14="http://schemas.microsoft.com/office/word/2010/wordml" xmlns:w15="http://schemas.microsoft.com/office/word/2012/wordml" xmlns:w16se="http://schemas.microsoft.com/office/word/2015/wordml/symex" xmlns:wpg="http://schemas.microsoft.com/office/word/2010/wordprocessingGroup" xmlns:wpi="http://schemas.microsoft.com/office/word/2010/wordprocessingInk" xmlns:wne="http://schemas.microsoft.com/office/word/2006/wordml" xmlns:wps="http://schemas.microsoft.com/office/word/2010/wordprocessingShape" mc:Ignorable="w14 w15 w16se wp14">
   <w:p>
     <w:pPr>
       <w:pStyle w:val="Header"/>
@@ -35274,8 +35328,8 @@
 </file>
 
 <file path=word/numbering.xml><?xml version="1.0" encoding="utf-8"?>
-<w:numbering xmlns:wpc="http://schemas.microsoft.com/office/word/2010/wordprocessingCanvas" xmlns:mc="http://schemas.openxmlformats.org/markup-compatibility/2006" xmlns:o="urn:schemas-microsoft-com:office:office" xmlns:r="http://schemas.openxmlformats.org/officeDocument/2006/relationships" xmlns:m="http://schemas.openxmlformats.org/officeDocument/2006/math" xmlns:v="urn:schemas-microsoft-com:vml" xmlns:wp14="http://schemas.microsoft.com/office/word/2010/wordprocessingDrawing" xmlns:wp="http://schemas.openxmlformats.org/drawingml/2006/wordprocessingDrawing" xmlns:w10="urn:schemas-microsoft-com:office:word" xmlns:w="http://schemas.openxmlformats.org/wordprocessingml/2006/main" xmlns:w14="http://schemas.microsoft.com/office/word/2010/wordml" xmlns:w15="http://schemas.microsoft.com/office/word/2012/wordml" xmlns:wpg="http://schemas.microsoft.com/office/word/2010/wordprocessingGroup" xmlns:wpi="http://schemas.microsoft.com/office/word/2010/wordprocessingInk" xmlns:wne="http://schemas.microsoft.com/office/word/2006/wordml" xmlns:wps="http://schemas.microsoft.com/office/word/2010/wordprocessingShape" mc:Ignorable="w14 w15 wp14">
-  <w:abstractNum w:abstractNumId="0">
+<w:numbering xmlns:wpc="http://schemas.microsoft.com/office/word/2010/wordprocessingCanvas" xmlns:cx="http://schemas.microsoft.com/office/drawing/2014/chartex" xmlns:cx1="http://schemas.microsoft.com/office/drawing/2015/9/8/chartex" xmlns:cx2="http://schemas.microsoft.com/office/drawing/2015/10/21/chartex" xmlns:cx3="http://schemas.microsoft.com/office/drawing/2016/5/9/chartex" xmlns:cx4="http://schemas.microsoft.com/office/drawing/2016/5/10/chartex" xmlns:cx5="http://schemas.microsoft.com/office/drawing/2016/5/11/chartex" xmlns:mc="http://schemas.openxmlformats.org/markup-compatibility/2006" xmlns:o="urn:schemas-microsoft-com:office:office" xmlns:r="http://schemas.openxmlformats.org/officeDocument/2006/relationships" xmlns:m="http://schemas.openxmlformats.org/officeDocument/2006/math" xmlns:v="urn:schemas-microsoft-com:vml" xmlns:wp14="http://schemas.microsoft.com/office/word/2010/wordprocessingDrawing" xmlns:wp="http://schemas.openxmlformats.org/drawingml/2006/wordprocessingDrawing" xmlns:w10="urn:schemas-microsoft-com:office:word" xmlns:w="http://schemas.openxmlformats.org/wordprocessingml/2006/main" xmlns:w14="http://schemas.microsoft.com/office/word/2010/wordml" xmlns:w15="http://schemas.microsoft.com/office/word/2012/wordml" xmlns:w16se="http://schemas.microsoft.com/office/word/2015/wordml/symex" xmlns:wpg="http://schemas.microsoft.com/office/word/2010/wordprocessingGroup" xmlns:wpi="http://schemas.microsoft.com/office/word/2010/wordprocessingInk" xmlns:wne="http://schemas.microsoft.com/office/word/2006/wordml" xmlns:wps="http://schemas.microsoft.com/office/word/2010/wordprocessingShape" mc:Ignorable="w14 w15 w16se wp14">
+  <w:abstractNum w:abstractNumId="0" w15:restartNumberingAfterBreak="0">
     <w:nsid w:val="02F22011"/>
     <w:multiLevelType w:val="hybridMultilevel"/>
     <w:tmpl w:val="C2AA6970"/>
@@ -35388,7 +35442,7 @@
       </w:rPr>
     </w:lvl>
   </w:abstractNum>
-  <w:abstractNum w:abstractNumId="1">
+  <w:abstractNum w:abstractNumId="1" w15:restartNumberingAfterBreak="0">
     <w:nsid w:val="04237381"/>
     <w:multiLevelType w:val="hybridMultilevel"/>
     <w:tmpl w:val="38800C1A"/>
@@ -35474,7 +35528,7 @@
       </w:pPr>
     </w:lvl>
   </w:abstractNum>
-  <w:abstractNum w:abstractNumId="2">
+  <w:abstractNum w:abstractNumId="2" w15:restartNumberingAfterBreak="0">
     <w:nsid w:val="088740D1"/>
     <w:multiLevelType w:val="hybridMultilevel"/>
     <w:tmpl w:val="98243BA4"/>
@@ -35563,7 +35617,7 @@
       </w:pPr>
     </w:lvl>
   </w:abstractNum>
-  <w:abstractNum w:abstractNumId="3">
+  <w:abstractNum w:abstractNumId="3" w15:restartNumberingAfterBreak="0">
     <w:nsid w:val="0AC61118"/>
     <w:multiLevelType w:val="hybridMultilevel"/>
     <w:tmpl w:val="CDE67098"/>
@@ -35649,7 +35703,7 @@
       </w:pPr>
     </w:lvl>
   </w:abstractNum>
-  <w:abstractNum w:abstractNumId="4">
+  <w:abstractNum w:abstractNumId="4" w15:restartNumberingAfterBreak="0">
     <w:nsid w:val="10C21AAD"/>
     <w:multiLevelType w:val="multilevel"/>
     <w:tmpl w:val="0409001D"/>
@@ -35754,7 +35808,7 @@
       </w:pPr>
     </w:lvl>
   </w:abstractNum>
-  <w:abstractNum w:abstractNumId="5">
+  <w:abstractNum w:abstractNumId="5" w15:restartNumberingAfterBreak="0">
     <w:nsid w:val="12FA3636"/>
     <w:multiLevelType w:val="hybridMultilevel"/>
     <w:tmpl w:val="CB88D540"/>
@@ -35867,7 +35921,7 @@
       </w:rPr>
     </w:lvl>
   </w:abstractNum>
-  <w:abstractNum w:abstractNumId="6">
+  <w:abstractNum w:abstractNumId="6" w15:restartNumberingAfterBreak="0">
     <w:nsid w:val="1524297D"/>
     <w:multiLevelType w:val="hybridMultilevel"/>
     <w:tmpl w:val="C7A48AF8"/>
@@ -35953,7 +36007,7 @@
       </w:pPr>
     </w:lvl>
   </w:abstractNum>
-  <w:abstractNum w:abstractNumId="7">
+  <w:abstractNum w:abstractNumId="7" w15:restartNumberingAfterBreak="0">
     <w:nsid w:val="166543C0"/>
     <w:multiLevelType w:val="hybridMultilevel"/>
     <w:tmpl w:val="84F8AEA6"/>
@@ -36066,7 +36120,7 @@
       </w:rPr>
     </w:lvl>
   </w:abstractNum>
-  <w:abstractNum w:abstractNumId="8">
+  <w:abstractNum w:abstractNumId="8" w15:restartNumberingAfterBreak="0">
     <w:nsid w:val="17B35E95"/>
     <w:multiLevelType w:val="hybridMultilevel"/>
     <w:tmpl w:val="73C25AF2"/>
@@ -36179,13 +36233,13 @@
       </w:rPr>
     </w:lvl>
   </w:abstractNum>
-  <w:abstractNum w:abstractNumId="9">
+  <w:abstractNum w:abstractNumId="9" w15:restartNumberingAfterBreak="0">
     <w:nsid w:val="18646BB8"/>
     <w:multiLevelType w:val="multilevel"/>
     <w:tmpl w:val="0409001D"/>
     <w:numStyleLink w:val="bullet"/>
   </w:abstractNum>
-  <w:abstractNum w:abstractNumId="10">
+  <w:abstractNum w:abstractNumId="10" w15:restartNumberingAfterBreak="0">
     <w:nsid w:val="186937CD"/>
     <w:multiLevelType w:val="hybridMultilevel"/>
     <w:tmpl w:val="C46E3334"/>
@@ -36298,7 +36352,7 @@
       </w:rPr>
     </w:lvl>
   </w:abstractNum>
-  <w:abstractNum w:abstractNumId="11">
+  <w:abstractNum w:abstractNumId="11" w15:restartNumberingAfterBreak="0">
     <w:nsid w:val="1BC45C4B"/>
     <w:multiLevelType w:val="hybridMultilevel"/>
     <w:tmpl w:val="D662E874"/>
@@ -36417,7 +36471,7 @@
       </w:pPr>
     </w:lvl>
   </w:abstractNum>
-  <w:abstractNum w:abstractNumId="12">
+  <w:abstractNum w:abstractNumId="12" w15:restartNumberingAfterBreak="0">
     <w:nsid w:val="1DD537E1"/>
     <w:multiLevelType w:val="hybridMultilevel"/>
     <w:tmpl w:val="D8F828C4"/>
@@ -36530,7 +36584,7 @@
       </w:rPr>
     </w:lvl>
   </w:abstractNum>
-  <w:abstractNum w:abstractNumId="13">
+  <w:abstractNum w:abstractNumId="13" w15:restartNumberingAfterBreak="0">
     <w:nsid w:val="1E822644"/>
     <w:multiLevelType w:val="hybridMultilevel"/>
     <w:tmpl w:val="24868030"/>
@@ -36643,7 +36697,7 @@
       </w:rPr>
     </w:lvl>
   </w:abstractNum>
-  <w:abstractNum w:abstractNumId="14">
+  <w:abstractNum w:abstractNumId="14" w15:restartNumberingAfterBreak="0">
     <w:nsid w:val="21765240"/>
     <w:multiLevelType w:val="hybridMultilevel"/>
     <w:tmpl w:val="3BA211BC"/>
@@ -36756,7 +36810,7 @@
       </w:rPr>
     </w:lvl>
   </w:abstractNum>
-  <w:abstractNum w:abstractNumId="15">
+  <w:abstractNum w:abstractNumId="15" w15:restartNumberingAfterBreak="0">
     <w:nsid w:val="23D4266D"/>
     <w:multiLevelType w:val="hybridMultilevel"/>
     <w:tmpl w:val="DD9AE0FC"/>
@@ -36848,7 +36902,7 @@
       </w:pPr>
     </w:lvl>
   </w:abstractNum>
-  <w:abstractNum w:abstractNumId="16">
+  <w:abstractNum w:abstractNumId="16" w15:restartNumberingAfterBreak="0">
     <w:nsid w:val="25382104"/>
     <w:multiLevelType w:val="multilevel"/>
     <w:tmpl w:val="0409001D"/>
@@ -36935,7 +36989,7 @@
       </w:pPr>
     </w:lvl>
   </w:abstractNum>
-  <w:abstractNum w:abstractNumId="17">
+  <w:abstractNum w:abstractNumId="17" w15:restartNumberingAfterBreak="0">
     <w:nsid w:val="288D72FB"/>
     <w:multiLevelType w:val="hybridMultilevel"/>
     <w:tmpl w:val="A8B60168"/>
@@ -37048,7 +37102,7 @@
       </w:rPr>
     </w:lvl>
   </w:abstractNum>
-  <w:abstractNum w:abstractNumId="18">
+  <w:abstractNum w:abstractNumId="18" w15:restartNumberingAfterBreak="0">
     <w:nsid w:val="2D647EC9"/>
     <w:multiLevelType w:val="hybridMultilevel"/>
     <w:tmpl w:val="573CEA4E"/>
@@ -37161,7 +37215,7 @@
       </w:pPr>
     </w:lvl>
   </w:abstractNum>
-  <w:abstractNum w:abstractNumId="19">
+  <w:abstractNum w:abstractNumId="19" w15:restartNumberingAfterBreak="0">
     <w:nsid w:val="2DA83885"/>
     <w:multiLevelType w:val="multilevel"/>
     <w:tmpl w:val="A670B530"/>
@@ -37286,7 +37340,7 @@
       </w:pPr>
     </w:lvl>
   </w:abstractNum>
-  <w:abstractNum w:abstractNumId="20">
+  <w:abstractNum w:abstractNumId="20" w15:restartNumberingAfterBreak="0">
     <w:nsid w:val="2FC4229F"/>
     <w:multiLevelType w:val="hybridMultilevel"/>
     <w:tmpl w:val="7716E678"/>
@@ -37405,7 +37459,7 @@
       </w:pPr>
     </w:lvl>
   </w:abstractNum>
-  <w:abstractNum w:abstractNumId="21">
+  <w:abstractNum w:abstractNumId="21" w15:restartNumberingAfterBreak="0">
     <w:nsid w:val="32035B9A"/>
     <w:multiLevelType w:val="hybridMultilevel"/>
     <w:tmpl w:val="E58CBA66"/>
@@ -37518,7 +37572,7 @@
       </w:rPr>
     </w:lvl>
   </w:abstractNum>
-  <w:abstractNum w:abstractNumId="22">
+  <w:abstractNum w:abstractNumId="22" w15:restartNumberingAfterBreak="0">
     <w:nsid w:val="3506776B"/>
     <w:multiLevelType w:val="hybridMultilevel"/>
     <w:tmpl w:val="31722E7C"/>
@@ -37631,7 +37685,7 @@
       </w:rPr>
     </w:lvl>
   </w:abstractNum>
-  <w:abstractNum w:abstractNumId="23">
+  <w:abstractNum w:abstractNumId="23" w15:restartNumberingAfterBreak="0">
     <w:nsid w:val="37382742"/>
     <w:multiLevelType w:val="multilevel"/>
     <w:tmpl w:val="4496AC86"/>
@@ -37720,7 +37774,7 @@
       </w:pPr>
     </w:lvl>
   </w:abstractNum>
-  <w:abstractNum w:abstractNumId="24">
+  <w:abstractNum w:abstractNumId="24" w15:restartNumberingAfterBreak="0">
     <w:nsid w:val="38A26CAF"/>
     <w:multiLevelType w:val="hybridMultilevel"/>
     <w:tmpl w:val="8DF0B15E"/>
@@ -37833,7 +37887,7 @@
       </w:rPr>
     </w:lvl>
   </w:abstractNum>
-  <w:abstractNum w:abstractNumId="25">
+  <w:abstractNum w:abstractNumId="25" w15:restartNumberingAfterBreak="0">
     <w:nsid w:val="399F4C36"/>
     <w:multiLevelType w:val="hybridMultilevel"/>
     <w:tmpl w:val="29B44192"/>
@@ -37949,7 +38003,7 @@
       </w:rPr>
     </w:lvl>
   </w:abstractNum>
-  <w:abstractNum w:abstractNumId="26">
+  <w:abstractNum w:abstractNumId="26" w15:restartNumberingAfterBreak="0">
     <w:nsid w:val="3D593E7A"/>
     <w:multiLevelType w:val="hybridMultilevel"/>
     <w:tmpl w:val="E9D40AE8"/>
@@ -38062,7 +38116,7 @@
       </w:rPr>
     </w:lvl>
   </w:abstractNum>
-  <w:abstractNum w:abstractNumId="27">
+  <w:abstractNum w:abstractNumId="27" w15:restartNumberingAfterBreak="0">
     <w:nsid w:val="408C7D14"/>
     <w:multiLevelType w:val="hybridMultilevel"/>
     <w:tmpl w:val="67E8C4DA"/>
@@ -38175,7 +38229,7 @@
       </w:rPr>
     </w:lvl>
   </w:abstractNum>
-  <w:abstractNum w:abstractNumId="28">
+  <w:abstractNum w:abstractNumId="28" w15:restartNumberingAfterBreak="0">
     <w:nsid w:val="426E470A"/>
     <w:multiLevelType w:val="hybridMultilevel"/>
     <w:tmpl w:val="0D5E494A"/>
@@ -38264,7 +38318,7 @@
       </w:pPr>
     </w:lvl>
   </w:abstractNum>
-  <w:abstractNum w:abstractNumId="29">
+  <w:abstractNum w:abstractNumId="29" w15:restartNumberingAfterBreak="0">
     <w:nsid w:val="4D8A75FF"/>
     <w:multiLevelType w:val="hybridMultilevel"/>
     <w:tmpl w:val="F99C5C4A"/>
@@ -38353,7 +38407,7 @@
       </w:pPr>
     </w:lvl>
   </w:abstractNum>
-  <w:abstractNum w:abstractNumId="30">
+  <w:abstractNum w:abstractNumId="30" w15:restartNumberingAfterBreak="0">
     <w:nsid w:val="501C0699"/>
     <w:multiLevelType w:val="hybridMultilevel"/>
     <w:tmpl w:val="A72CAE3A"/>
@@ -38466,7 +38520,7 @@
       </w:rPr>
     </w:lvl>
   </w:abstractNum>
-  <w:abstractNum w:abstractNumId="31">
+  <w:abstractNum w:abstractNumId="31" w15:restartNumberingAfterBreak="0">
     <w:nsid w:val="505771A8"/>
     <w:multiLevelType w:val="hybridMultilevel"/>
     <w:tmpl w:val="ECF4CA38"/>
@@ -38552,7 +38606,7 @@
       </w:pPr>
     </w:lvl>
   </w:abstractNum>
-  <w:abstractNum w:abstractNumId="32">
+  <w:abstractNum w:abstractNumId="32" w15:restartNumberingAfterBreak="0">
     <w:nsid w:val="5DCA51CF"/>
     <w:multiLevelType w:val="hybridMultilevel"/>
     <w:tmpl w:val="8962DBD8"/>
@@ -38638,7 +38692,7 @@
       </w:pPr>
     </w:lvl>
   </w:abstractNum>
-  <w:abstractNum w:abstractNumId="33">
+  <w:abstractNum w:abstractNumId="33" w15:restartNumberingAfterBreak="0">
     <w:nsid w:val="617F7EEF"/>
     <w:multiLevelType w:val="hybridMultilevel"/>
     <w:tmpl w:val="8FC60092"/>
@@ -38724,7 +38778,7 @@
       </w:pPr>
     </w:lvl>
   </w:abstractNum>
-  <w:abstractNum w:abstractNumId="34">
+  <w:abstractNum w:abstractNumId="34" w15:restartNumberingAfterBreak="0">
     <w:nsid w:val="657D29CF"/>
     <w:multiLevelType w:val="hybridMultilevel"/>
     <w:tmpl w:val="65027B82"/>
@@ -38810,7 +38864,7 @@
       </w:pPr>
     </w:lvl>
   </w:abstractNum>
-  <w:abstractNum w:abstractNumId="35">
+  <w:abstractNum w:abstractNumId="35" w15:restartNumberingAfterBreak="0">
     <w:nsid w:val="68901C21"/>
     <w:multiLevelType w:val="hybridMultilevel"/>
     <w:tmpl w:val="314C84BC"/>
@@ -38899,7 +38953,7 @@
       </w:pPr>
     </w:lvl>
   </w:abstractNum>
-  <w:abstractNum w:abstractNumId="36">
+  <w:abstractNum w:abstractNumId="36" w15:restartNumberingAfterBreak="0">
     <w:nsid w:val="6A9C2CE6"/>
     <w:multiLevelType w:val="multilevel"/>
     <w:tmpl w:val="4496AC86"/>
@@ -38988,7 +39042,7 @@
       </w:pPr>
     </w:lvl>
   </w:abstractNum>
-  <w:abstractNum w:abstractNumId="37">
+  <w:abstractNum w:abstractNumId="37" w15:restartNumberingAfterBreak="0">
     <w:nsid w:val="711D26E8"/>
     <w:multiLevelType w:val="multilevel"/>
     <w:tmpl w:val="0409001D"/>
@@ -39091,7 +39145,7 @@
       </w:pPr>
     </w:lvl>
   </w:abstractNum>
-  <w:abstractNum w:abstractNumId="38">
+  <w:abstractNum w:abstractNumId="38" w15:restartNumberingAfterBreak="0">
     <w:nsid w:val="72DB1A9E"/>
     <w:multiLevelType w:val="hybridMultilevel"/>
     <w:tmpl w:val="A6DA6200"/>
@@ -39177,7 +39231,7 @@
       </w:pPr>
     </w:lvl>
   </w:abstractNum>
-  <w:abstractNum w:abstractNumId="39">
+  <w:abstractNum w:abstractNumId="39" w15:restartNumberingAfterBreak="0">
     <w:nsid w:val="731B1F5B"/>
     <w:multiLevelType w:val="hybridMultilevel"/>
     <w:tmpl w:val="F0E89884"/>
@@ -39267,7 +39321,7 @@
       </w:pPr>
     </w:lvl>
   </w:abstractNum>
-  <w:abstractNum w:abstractNumId="40">
+  <w:abstractNum w:abstractNumId="40" w15:restartNumberingAfterBreak="0">
     <w:nsid w:val="782F7C46"/>
     <w:multiLevelType w:val="hybridMultilevel"/>
     <w:tmpl w:val="D6F2C4AC"/>
@@ -39386,7 +39440,7 @@
       </w:pPr>
     </w:lvl>
   </w:abstractNum>
-  <w:abstractNum w:abstractNumId="41">
+  <w:abstractNum w:abstractNumId="41" w15:restartNumberingAfterBreak="0">
     <w:nsid w:val="7B117CC4"/>
     <w:multiLevelType w:val="hybridMultilevel"/>
     <w:tmpl w:val="592ED6E6"/>
@@ -39499,7 +39553,7 @@
       </w:rPr>
     </w:lvl>
   </w:abstractNum>
-  <w:abstractNum w:abstractNumId="42">
+  <w:abstractNum w:abstractNumId="42" w15:restartNumberingAfterBreak="0">
     <w:nsid w:val="7BE67C31"/>
     <w:multiLevelType w:val="hybridMultilevel"/>
     <w:tmpl w:val="E506AAC4"/>
@@ -39612,7 +39666,7 @@
       </w:rPr>
     </w:lvl>
   </w:abstractNum>
-  <w:abstractNum w:abstractNumId="43">
+  <w:abstractNum w:abstractNumId="43" w15:restartNumberingAfterBreak="0">
     <w:nsid w:val="7D4A66AE"/>
     <w:multiLevelType w:val="hybridMultilevel"/>
     <w:tmpl w:val="26C0FC10"/>
@@ -39862,7 +39916,7 @@
 </file>
 
 <file path=word/styles.xml><?xml version="1.0" encoding="utf-8"?>
-<w:styles xmlns:mc="http://schemas.openxmlformats.org/markup-compatibility/2006" xmlns:r="http://schemas.openxmlformats.org/officeDocument/2006/relationships" xmlns:w="http://schemas.openxmlformats.org/wordprocessingml/2006/main" xmlns:w14="http://schemas.microsoft.com/office/word/2010/wordml" xmlns:w15="http://schemas.microsoft.com/office/word/2012/wordml" mc:Ignorable="w14 w15">
+<w:styles xmlns:mc="http://schemas.openxmlformats.org/markup-compatibility/2006" xmlns:r="http://schemas.openxmlformats.org/officeDocument/2006/relationships" xmlns:w="http://schemas.openxmlformats.org/wordprocessingml/2006/main" xmlns:w14="http://schemas.microsoft.com/office/word/2010/wordml" xmlns:w15="http://schemas.microsoft.com/office/word/2012/wordml" xmlns:w16se="http://schemas.microsoft.com/office/word/2015/wordml/symex" mc:Ignorable="w14 w15 w16se">
   <w:docDefaults>
     <w:rPrDefault>
       <w:rPr>
@@ -39878,7 +39932,7 @@
       </w:pPr>
     </w:pPrDefault>
   </w:docDefaults>
-  <w:latentStyles w:defLockedState="0" w:defUIPriority="99" w:defSemiHidden="0" w:defUnhideWhenUsed="0" w:defQFormat="0" w:count="371">
+  <w:latentStyles w:defLockedState="0" w:defUIPriority="99" w:defSemiHidden="0" w:defUnhideWhenUsed="0" w:defQFormat="0" w:count="374">
     <w:lsdException w:name="Normal" w:uiPriority="0" w:qFormat="1"/>
     <w:lsdException w:name="heading 1" w:uiPriority="0" w:qFormat="1"/>
     <w:lsdException w:name="heading 2" w:semiHidden="1" w:uiPriority="9" w:unhideWhenUsed="1" w:qFormat="1"/>
@@ -39984,7 +40038,6 @@
     <w:lsdException w:name="HTML Sample" w:semiHidden="1" w:unhideWhenUsed="1"/>
     <w:lsdException w:name="HTML Typewriter" w:semiHidden="1" w:unhideWhenUsed="1"/>
     <w:lsdException w:name="HTML Variable" w:semiHidden="1" w:unhideWhenUsed="1"/>
-    <w:lsdException w:name="Normal Table" w:semiHidden="1" w:unhideWhenUsed="1"/>
     <w:lsdException w:name="annotation subject" w:semiHidden="1" w:uiPriority="0" w:unhideWhenUsed="1"/>
     <w:lsdException w:name="No List" w:semiHidden="1" w:unhideWhenUsed="1"/>
     <w:lsdException w:name="Outline List 1" w:semiHidden="1" w:unhideWhenUsed="1"/>
@@ -40029,7 +40082,6 @@
     <w:lsdException w:name="Table Professional" w:semiHidden="1" w:unhideWhenUsed="1"/>
     <w:lsdException w:name="Table Subtle 1" w:semiHidden="1" w:unhideWhenUsed="1"/>
     <w:lsdException w:name="Table Subtle 2" w:semiHidden="1" w:unhideWhenUsed="1"/>
-    <w:lsdException w:name="Table Web 1" w:semiHidden="1" w:unhideWhenUsed="1"/>
     <w:lsdException w:name="Table Web 2" w:semiHidden="1" w:unhideWhenUsed="1"/>
     <w:lsdException w:name="Table Web 3" w:semiHidden="1" w:unhideWhenUsed="1"/>
     <w:lsdException w:name="Balloon Text" w:semiHidden="1" w:unhideWhenUsed="1"/>
@@ -40250,6 +40302,9 @@
     <w:lsdException w:name="List Table 5 Dark Accent 6" w:uiPriority="50"/>
     <w:lsdException w:name="List Table 6 Colorful Accent 6" w:uiPriority="51"/>
     <w:lsdException w:name="List Table 7 Colorful Accent 6" w:uiPriority="52"/>
+    <w:lsdException w:name="Mention" w:semiHidden="1" w:unhideWhenUsed="1"/>
+    <w:lsdException w:name="Smart Hyperlink" w:semiHidden="1" w:unhideWhenUsed="1"/>
+    <w:lsdException w:name="Hashtag" w:semiHidden="1" w:unhideWhenUsed="1"/>
   </w:latentStyles>
   <w:style w:type="paragraph" w:default="1" w:styleId="Normal">
     <w:name w:val="Normal"/>
@@ -40659,7 +40714,6 @@
       <w:spacing w:after="0" w:line="240" w:lineRule="auto"/>
     </w:pPr>
     <w:tblPr>
-      <w:tblInd w:w="0" w:type="dxa"/>
       <w:tblBorders>
         <w:top w:val="single" w:sz="4" w:space="0" w:color="000000" w:themeColor="text1"/>
         <w:left w:val="single" w:sz="4" w:space="0" w:color="000000" w:themeColor="text1"/>
@@ -40668,12 +40722,6 @@
         <w:insideH w:val="single" w:sz="4" w:space="0" w:color="000000" w:themeColor="text1"/>
         <w:insideV w:val="single" w:sz="4" w:space="0" w:color="000000" w:themeColor="text1"/>
       </w:tblBorders>
-      <w:tblCellMar>
-        <w:top w:w="0" w:type="dxa"/>
-        <w:left w:w="108" w:type="dxa"/>
-        <w:bottom w:w="0" w:type="dxa"/>
-        <w:right w:w="108" w:type="dxa"/>
-      </w:tblCellMar>
     </w:tblPr>
   </w:style>
   <w:style w:type="table" w:customStyle="1" w:styleId="TableBlue">
@@ -40686,7 +40734,6 @@
       <w:sz w:val="24"/>
     </w:rPr>
     <w:tblPr>
-      <w:tblInd w:w="0" w:type="dxa"/>
       <w:tblBorders>
         <w:top w:val="single" w:sz="4" w:space="0" w:color="808080" w:themeColor="background1" w:themeShade="80"/>
         <w:left w:val="single" w:sz="4" w:space="0" w:color="808080" w:themeColor="background1" w:themeShade="80"/>
@@ -40695,12 +40742,6 @@
         <w:insideH w:val="single" w:sz="4" w:space="0" w:color="808080" w:themeColor="background1" w:themeShade="80"/>
         <w:insideV w:val="single" w:sz="4" w:space="0" w:color="808080" w:themeColor="background1" w:themeShade="80"/>
       </w:tblBorders>
-      <w:tblCellMar>
-        <w:top w:w="0" w:type="dxa"/>
-        <w:left w:w="108" w:type="dxa"/>
-        <w:bottom w:w="0" w:type="dxa"/>
-        <w:right w:w="108" w:type="dxa"/>
-      </w:tblCellMar>
     </w:tblPr>
     <w:tblStylePr w:type="firstRow">
       <w:pPr>
@@ -41909,7 +41950,7 @@
 </file>
 
 <file path=customXml/itemProps1.xml><?xml version="1.0" encoding="utf-8"?>
-<ds:datastoreItem xmlns:ds="http://schemas.openxmlformats.org/officeDocument/2006/customXml" ds:itemID="{9DA776D0-B32A-44BC-8653-3F59D062A1A3}">
+<ds:datastoreItem xmlns:ds="http://schemas.openxmlformats.org/officeDocument/2006/customXml" ds:itemID="{FA5AD2E5-F7AA-4259-B6C0-2E653B856BAC}">
   <ds:schemaRefs>
     <ds:schemaRef ds:uri="http://schemas.openxmlformats.org/officeDocument/2006/bibliography"/>
   </ds:schemaRefs>

</xml_diff>